<commit_message>
update for first lab
</commit_message>
<xml_diff>
--- a/part2/lab-1/lab-1-report.docx
+++ b/part2/lab-1/lab-1-report.docx
@@ -1316,7 +1316,7 @@
                 <w:sz w:val="28"/>
                 <w:szCs w:val="28"/>
               </w:rPr>
-              <w:t>6</w:t>
+              <w:t>7</w:t>
             </w:r>
             <w:r>
               <w:rPr>
@@ -1433,7 +1433,7 @@
                 <w:sz w:val="28"/>
                 <w:szCs w:val="28"/>
               </w:rPr>
-              <w:t>7</w:t>
+              <w:t>8</w:t>
             </w:r>
             <w:r>
               <w:rPr>
@@ -1594,7 +1594,7 @@
                 <w:sz w:val="28"/>
                 <w:szCs w:val="28"/>
               </w:rPr>
-              <w:t>8</w:t>
+              <w:t>9</w:t>
             </w:r>
             <w:r>
               <w:rPr>
@@ -1729,6 +1729,8 @@
       <w:r>
         <w:rPr>
           <w:rFonts w:ascii="Times New Roman" w:hAnsi="Times New Roman" w:cs="Times New Roman"/>
+          <w:i/>
+          <w:iCs/>
           <w:sz w:val="28"/>
           <w:szCs w:val="28"/>
         </w:rPr>
@@ -1747,6 +1749,8 @@
       <w:r>
         <w:rPr>
           <w:rFonts w:ascii="Times New Roman" w:hAnsi="Times New Roman" w:cs="Times New Roman"/>
+          <w:i/>
+          <w:iCs/>
           <w:sz w:val="28"/>
           <w:szCs w:val="28"/>
         </w:rPr>
@@ -1765,6 +1769,8 @@
       <w:r>
         <w:rPr>
           <w:rFonts w:ascii="Times New Roman" w:hAnsi="Times New Roman" w:cs="Times New Roman"/>
+          <w:i/>
+          <w:iCs/>
           <w:sz w:val="28"/>
           <w:szCs w:val="28"/>
         </w:rPr>
@@ -1774,6 +1780,8 @@
       <w:r>
         <w:rPr>
           <w:rFonts w:ascii="Times New Roman" w:hAnsi="Times New Roman" w:cs="Times New Roman"/>
+          <w:i/>
+          <w:iCs/>
           <w:sz w:val="28"/>
           <w:szCs w:val="28"/>
         </w:rPr>
@@ -1783,6 +1791,8 @@
       <w:r>
         <w:rPr>
           <w:rFonts w:ascii="Times New Roman" w:hAnsi="Times New Roman" w:cs="Times New Roman"/>
+          <w:i/>
+          <w:iCs/>
           <w:sz w:val="28"/>
           <w:szCs w:val="28"/>
         </w:rPr>
@@ -1792,6 +1802,8 @@
       <w:r>
         <w:rPr>
           <w:rFonts w:ascii="Times New Roman" w:hAnsi="Times New Roman" w:cs="Times New Roman"/>
+          <w:i/>
+          <w:iCs/>
           <w:sz w:val="28"/>
           <w:szCs w:val="28"/>
         </w:rPr>
@@ -1801,6 +1813,8 @@
       <w:r>
         <w:rPr>
           <w:rFonts w:ascii="Times New Roman" w:hAnsi="Times New Roman" w:cs="Times New Roman"/>
+          <w:i/>
+          <w:iCs/>
           <w:sz w:val="28"/>
           <w:szCs w:val="28"/>
         </w:rPr>
@@ -1810,6 +1824,8 @@
       <w:r>
         <w:rPr>
           <w:rFonts w:ascii="Times New Roman" w:hAnsi="Times New Roman" w:cs="Times New Roman"/>
+          <w:i/>
+          <w:iCs/>
           <w:sz w:val="28"/>
           <w:szCs w:val="28"/>
         </w:rPr>
@@ -1819,6 +1835,8 @@
       <w:r>
         <w:rPr>
           <w:rFonts w:ascii="Times New Roman" w:hAnsi="Times New Roman" w:cs="Times New Roman"/>
+          <w:i/>
+          <w:iCs/>
           <w:sz w:val="28"/>
           <w:szCs w:val="28"/>
         </w:rPr>
@@ -1837,6 +1855,8 @@
       <w:r>
         <w:rPr>
           <w:rFonts w:ascii="Times New Roman" w:hAnsi="Times New Roman" w:cs="Times New Roman"/>
+          <w:i/>
+          <w:iCs/>
           <w:sz w:val="28"/>
           <w:szCs w:val="28"/>
         </w:rPr>
@@ -2006,6 +2026,8 @@
       <w:r>
         <w:rPr>
           <w:rFonts w:ascii="Times New Roman" w:hAnsi="Times New Roman" w:cs="Times New Roman"/>
+          <w:i/>
+          <w:iCs/>
           <w:color w:val="242424"/>
           <w:spacing w:val="-1"/>
           <w:sz w:val="28"/>
@@ -2024,73 +2046,7 @@
           <w:szCs w:val="28"/>
           <w:shd w:val="clear" w:color="auto" w:fill="FFFFFF"/>
         </w:rPr>
-        <w:t xml:space="preserve"> (в переводе </w:t>
-      </w:r>
-      <w:r>
-        <w:rPr>
-          <w:rFonts w:ascii="Times New Roman" w:hAnsi="Times New Roman" w:cs="Times New Roman"/>
-          <w:color w:val="242424"/>
-          <w:spacing w:val="-1"/>
-          <w:sz w:val="28"/>
-          <w:szCs w:val="28"/>
-          <w:shd w:val="clear" w:color="auto" w:fill="FFFFFF"/>
-        </w:rPr>
-        <w:t>–</w:t>
-      </w:r>
-      <w:r>
-        <w:rPr>
-          <w:rFonts w:ascii="Times New Roman" w:hAnsi="Times New Roman" w:cs="Times New Roman"/>
-          <w:color w:val="242424"/>
-          <w:spacing w:val="-1"/>
-          <w:sz w:val="28"/>
-          <w:szCs w:val="28"/>
-          <w:shd w:val="clear" w:color="auto" w:fill="FFFFFF"/>
-        </w:rPr>
-        <w:t xml:space="preserve"> раковина, скорлупа)</w:t>
-      </w:r>
-      <w:r>
-        <w:rPr>
-          <w:rFonts w:ascii="Times New Roman" w:hAnsi="Times New Roman" w:cs="Times New Roman"/>
-          <w:color w:val="242424"/>
-          <w:spacing w:val="-1"/>
-          <w:sz w:val="28"/>
-          <w:szCs w:val="28"/>
-          <w:shd w:val="clear" w:color="auto" w:fill="FFFFFF"/>
-        </w:rPr>
-        <w:t xml:space="preserve"> </w:t>
-      </w:r>
-      <w:r>
-        <w:rPr>
-          <w:rFonts w:ascii="Times New Roman" w:hAnsi="Times New Roman" w:cs="Times New Roman"/>
-          <w:color w:val="242424"/>
-          <w:spacing w:val="-1"/>
-          <w:sz w:val="28"/>
-          <w:szCs w:val="28"/>
-          <w:shd w:val="clear" w:color="auto" w:fill="FFFFFF"/>
-        </w:rPr>
-        <w:t>фактически есть язык программирования очень высокого уровня. На</w:t>
-      </w:r>
-      <w:r>
-        <w:rPr>
-          <w:rFonts w:ascii="Times New Roman" w:hAnsi="Times New Roman" w:cs="Times New Roman"/>
-          <w:color w:val="242424"/>
-          <w:spacing w:val="-1"/>
-          <w:sz w:val="28"/>
-          <w:szCs w:val="28"/>
-          <w:shd w:val="clear" w:color="auto" w:fill="FFFFFF"/>
-        </w:rPr>
-        <w:t xml:space="preserve"> </w:t>
-      </w:r>
-      <w:r>
-        <w:rPr>
-          <w:rFonts w:ascii="Times New Roman" w:hAnsi="Times New Roman" w:cs="Times New Roman"/>
-          <w:color w:val="242424"/>
-          <w:spacing w:val="-1"/>
-          <w:sz w:val="28"/>
-          <w:szCs w:val="28"/>
-          <w:shd w:val="clear" w:color="auto" w:fill="FFFFFF"/>
-        </w:rPr>
-        <w:t>этом языке пользователь осуществляет управление компьютером</w:t>
+        <w:t xml:space="preserve"> (в переводе – раковина, скорлупа) фактически есть язык программирования очень высокого уровня. На этом языке пользователь осуществляет управление компьютером</w:t>
       </w:r>
       <w:r>
         <w:rPr>
@@ -2166,6 +2122,8 @@
       <w:r>
         <w:rPr>
           <w:rFonts w:ascii="Times New Roman" w:hAnsi="Times New Roman" w:cs="Times New Roman"/>
+          <w:i/>
+          <w:iCs/>
           <w:color w:val="242424"/>
           <w:spacing w:val="-1"/>
           <w:sz w:val="28"/>
@@ -2205,6 +2163,8 @@
       <w:r>
         <w:rPr>
           <w:rFonts w:ascii="Times New Roman" w:hAnsi="Times New Roman" w:cs="Times New Roman"/>
+          <w:i/>
+          <w:iCs/>
           <w:color w:val="242424"/>
           <w:spacing w:val="-1"/>
           <w:sz w:val="28"/>
@@ -2217,15 +2177,16 @@
       <w:r>
         <w:rPr>
           <w:rFonts w:ascii="Times New Roman" w:hAnsi="Times New Roman" w:cs="Times New Roman"/>
+          <w:i/>
+          <w:iCs/>
           <w:color w:val="242424"/>
           <w:spacing w:val="-1"/>
           <w:sz w:val="28"/>
           <w:szCs w:val="28"/>
           <w:shd w:val="clear" w:color="auto" w:fill="FFFFFF"/>
         </w:rPr>
-        <w:t xml:space="preserve">-скрипт — это файл, содержащий последовательность команд, которые выполняются программой </w:t>
-      </w:r>
-      <w:proofErr w:type="spellStart"/>
+        <w:t>-скрипт</w:t>
+      </w:r>
       <w:r>
         <w:rPr>
           <w:rFonts w:ascii="Times New Roman" w:hAnsi="Times New Roman" w:cs="Times New Roman"/>
@@ -2235,20 +2196,23 @@
           <w:szCs w:val="28"/>
           <w:shd w:val="clear" w:color="auto" w:fill="FFFFFF"/>
         </w:rPr>
-        <w:t>bash</w:t>
-      </w:r>
-      <w:proofErr w:type="spellEnd"/>
-      <w:r>
-        <w:rPr>
-          <w:rFonts w:ascii="Times New Roman" w:hAnsi="Times New Roman" w:cs="Times New Roman"/>
+        <w:t xml:space="preserve"> — это файл, содержащий последовательность команд, которые выполняются программой </w:t>
+      </w:r>
+      <w:proofErr w:type="spellStart"/>
+      <w:r>
+        <w:rPr>
+          <w:rFonts w:ascii="Times New Roman" w:hAnsi="Times New Roman" w:cs="Times New Roman"/>
+          <w:i/>
+          <w:iCs/>
           <w:color w:val="242424"/>
           <w:spacing w:val="-1"/>
           <w:sz w:val="28"/>
           <w:szCs w:val="28"/>
           <w:shd w:val="clear" w:color="auto" w:fill="FFFFFF"/>
         </w:rPr>
-        <w:t xml:space="preserve"> построчно. Он позволяет выполнять ряд действий, таких как переход к определенному каталогу, создание папки и запуск процесса с помощью командной строки</w:t>
-      </w:r>
+        <w:t>bash</w:t>
+      </w:r>
+      <w:proofErr w:type="spellEnd"/>
       <w:r>
         <w:rPr>
           <w:rFonts w:ascii="Times New Roman" w:hAnsi="Times New Roman" w:cs="Times New Roman"/>
@@ -2258,7 +2222,7 @@
           <w:szCs w:val="28"/>
           <w:shd w:val="clear" w:color="auto" w:fill="FFFFFF"/>
         </w:rPr>
-        <w:t>.</w:t>
+        <w:t xml:space="preserve"> построчно. Он позволяет выполнять ряд действий, таких как переход к определенному каталогу, создание папки и запуск процесса с помощью командной строки.</w:t>
       </w:r>
     </w:p>
     <w:p>
@@ -2290,6 +2254,8 @@
       <w:r>
         <w:rPr>
           <w:rFonts w:ascii="Times New Roman" w:hAnsi="Times New Roman" w:cs="Times New Roman"/>
+          <w:i/>
+          <w:iCs/>
           <w:color w:val="242424"/>
           <w:spacing w:val="-1"/>
           <w:sz w:val="28"/>
@@ -2308,115 +2274,133 @@
           <w:szCs w:val="28"/>
           <w:shd w:val="clear" w:color="auto" w:fill="FFFFFF"/>
         </w:rPr>
-        <w:t>» взаимозаменяемы. Но между ними есть тонкая разница.</w:t>
-      </w:r>
-      <w:r>
-        <w:rPr>
-          <w:rFonts w:ascii="Times New Roman" w:hAnsi="Times New Roman" w:cs="Times New Roman"/>
+        <w:t>» взаимозаменяемы. Но между ними есть тонкая разница. Термин «оболочка» относится к программе, которая предоставляет интерфейс командной строки для взаимодействия с операционной системой</w:t>
+      </w:r>
+      <w:r>
+        <w:rPr>
+          <w:rFonts w:ascii="Times New Roman" w:hAnsi="Times New Roman" w:cs="Times New Roman"/>
+          <w:i/>
+          <w:iCs/>
           <w:color w:val="242424"/>
           <w:spacing w:val="-1"/>
           <w:sz w:val="28"/>
           <w:szCs w:val="28"/>
           <w:shd w:val="clear" w:color="auto" w:fill="FFFFFF"/>
         </w:rPr>
-        <w:t xml:space="preserve"> </w:t>
-      </w:r>
-      <w:r>
-        <w:rPr>
-          <w:rFonts w:ascii="Times New Roman" w:hAnsi="Times New Roman" w:cs="Times New Roman"/>
+        <w:t xml:space="preserve">. </w:t>
+      </w:r>
+      <w:proofErr w:type="spellStart"/>
+      <w:r>
+        <w:rPr>
+          <w:rFonts w:ascii="Times New Roman" w:hAnsi="Times New Roman" w:cs="Times New Roman"/>
+          <w:i/>
+          <w:iCs/>
           <w:color w:val="242424"/>
           <w:spacing w:val="-1"/>
           <w:sz w:val="28"/>
           <w:szCs w:val="28"/>
           <w:shd w:val="clear" w:color="auto" w:fill="FFFFFF"/>
         </w:rPr>
-        <w:t xml:space="preserve">Термин «оболочка» относится к программе, которая предоставляет интерфейс командной строки для взаимодействия с операционной системой. </w:t>
-      </w:r>
-      <w:proofErr w:type="spellStart"/>
-      <w:r>
-        <w:rPr>
-          <w:rFonts w:ascii="Times New Roman" w:hAnsi="Times New Roman" w:cs="Times New Roman"/>
+        <w:t>Bash</w:t>
+      </w:r>
+      <w:proofErr w:type="spellEnd"/>
+      <w:r>
+        <w:rPr>
+          <w:rFonts w:ascii="Times New Roman" w:hAnsi="Times New Roman" w:cs="Times New Roman"/>
+          <w:i/>
+          <w:iCs/>
           <w:color w:val="242424"/>
           <w:spacing w:val="-1"/>
           <w:sz w:val="28"/>
           <w:szCs w:val="28"/>
           <w:shd w:val="clear" w:color="auto" w:fill="FFFFFF"/>
         </w:rPr>
-        <w:t>Bash</w:t>
-      </w:r>
-      <w:proofErr w:type="spellEnd"/>
-      <w:r>
-        <w:rPr>
-          <w:rFonts w:ascii="Times New Roman" w:hAnsi="Times New Roman" w:cs="Times New Roman"/>
+        <w:t xml:space="preserve"> (</w:t>
+      </w:r>
+      <w:proofErr w:type="spellStart"/>
+      <w:r>
+        <w:rPr>
+          <w:rFonts w:ascii="Times New Roman" w:hAnsi="Times New Roman" w:cs="Times New Roman"/>
+          <w:i/>
+          <w:iCs/>
           <w:color w:val="242424"/>
           <w:spacing w:val="-1"/>
           <w:sz w:val="28"/>
           <w:szCs w:val="28"/>
           <w:shd w:val="clear" w:color="auto" w:fill="FFFFFF"/>
         </w:rPr>
-        <w:t xml:space="preserve"> (</w:t>
-      </w:r>
-      <w:proofErr w:type="spellStart"/>
-      <w:r>
-        <w:rPr>
-          <w:rFonts w:ascii="Times New Roman" w:hAnsi="Times New Roman" w:cs="Times New Roman"/>
+        <w:t>Bourne</w:t>
+      </w:r>
+      <w:proofErr w:type="spellEnd"/>
+      <w:r>
+        <w:rPr>
+          <w:rFonts w:ascii="Times New Roman" w:hAnsi="Times New Roman" w:cs="Times New Roman"/>
+          <w:i/>
+          <w:iCs/>
           <w:color w:val="242424"/>
           <w:spacing w:val="-1"/>
           <w:sz w:val="28"/>
           <w:szCs w:val="28"/>
           <w:shd w:val="clear" w:color="auto" w:fill="FFFFFF"/>
         </w:rPr>
-        <w:t>Bourne</w:t>
-      </w:r>
-      <w:proofErr w:type="spellEnd"/>
-      <w:r>
-        <w:rPr>
-          <w:rFonts w:ascii="Times New Roman" w:hAnsi="Times New Roman" w:cs="Times New Roman"/>
+        <w:t xml:space="preserve"> </w:t>
+      </w:r>
+      <w:proofErr w:type="spellStart"/>
+      <w:r>
+        <w:rPr>
+          <w:rFonts w:ascii="Times New Roman" w:hAnsi="Times New Roman" w:cs="Times New Roman"/>
+          <w:i/>
+          <w:iCs/>
           <w:color w:val="242424"/>
           <w:spacing w:val="-1"/>
           <w:sz w:val="28"/>
           <w:szCs w:val="28"/>
           <w:shd w:val="clear" w:color="auto" w:fill="FFFFFF"/>
         </w:rPr>
-        <w:t xml:space="preserve"> </w:t>
-      </w:r>
-      <w:proofErr w:type="spellStart"/>
-      <w:r>
-        <w:rPr>
-          <w:rFonts w:ascii="Times New Roman" w:hAnsi="Times New Roman" w:cs="Times New Roman"/>
+        <w:t>Again</w:t>
+      </w:r>
+      <w:proofErr w:type="spellEnd"/>
+      <w:r>
+        <w:rPr>
+          <w:rFonts w:ascii="Times New Roman" w:hAnsi="Times New Roman" w:cs="Times New Roman"/>
+          <w:i/>
+          <w:iCs/>
           <w:color w:val="242424"/>
           <w:spacing w:val="-1"/>
           <w:sz w:val="28"/>
           <w:szCs w:val="28"/>
           <w:shd w:val="clear" w:color="auto" w:fill="FFFFFF"/>
         </w:rPr>
-        <w:t>Again</w:t>
-      </w:r>
-      <w:proofErr w:type="spellEnd"/>
-      <w:r>
-        <w:rPr>
-          <w:rFonts w:ascii="Times New Roman" w:hAnsi="Times New Roman" w:cs="Times New Roman"/>
+        <w:t xml:space="preserve"> </w:t>
+      </w:r>
+      <w:proofErr w:type="spellStart"/>
+      <w:r>
+        <w:rPr>
+          <w:rFonts w:ascii="Times New Roman" w:hAnsi="Times New Roman" w:cs="Times New Roman"/>
+          <w:i/>
+          <w:iCs/>
           <w:color w:val="242424"/>
           <w:spacing w:val="-1"/>
           <w:sz w:val="28"/>
           <w:szCs w:val="28"/>
           <w:shd w:val="clear" w:color="auto" w:fill="FFFFFF"/>
         </w:rPr>
-        <w:t xml:space="preserve"> </w:t>
-      </w:r>
-      <w:proofErr w:type="spellStart"/>
-      <w:r>
-        <w:rPr>
-          <w:rFonts w:ascii="Times New Roman" w:hAnsi="Times New Roman" w:cs="Times New Roman"/>
+        <w:t>SHell</w:t>
+      </w:r>
+      <w:proofErr w:type="spellEnd"/>
+      <w:r>
+        <w:rPr>
+          <w:rFonts w:ascii="Times New Roman" w:hAnsi="Times New Roman" w:cs="Times New Roman"/>
+          <w:i/>
+          <w:iCs/>
           <w:color w:val="242424"/>
           <w:spacing w:val="-1"/>
           <w:sz w:val="28"/>
           <w:szCs w:val="28"/>
           <w:shd w:val="clear" w:color="auto" w:fill="FFFFFF"/>
         </w:rPr>
-        <w:t>SHell</w:t>
-      </w:r>
-      <w:proofErr w:type="spellEnd"/>
+        <w:t>)</w:t>
+      </w:r>
       <w:r>
         <w:rPr>
           <w:rFonts w:ascii="Times New Roman" w:hAnsi="Times New Roman" w:cs="Times New Roman"/>
@@ -2426,7 +2410,7 @@
           <w:szCs w:val="28"/>
           <w:shd w:val="clear" w:color="auto" w:fill="FFFFFF"/>
         </w:rPr>
-        <w:t>) является одной из наиболее часто используемых оболочек Unix/Linux и является оболочкой по умолчанию во многих дистрибутивах Linux</w:t>
+        <w:t xml:space="preserve"> является одной из наиболее часто используемых оболочек Unix/Linux и является оболочкой по умолчанию во многих дистрибутивах Linux [</w:t>
       </w:r>
       <w:r>
         <w:rPr>
@@ -2437,7 +2421,7 @@
           <w:szCs w:val="28"/>
           <w:shd w:val="clear" w:color="auto" w:fill="FFFFFF"/>
         </w:rPr>
-        <w:t xml:space="preserve"> [</w:t>
+        <w:t>3</w:t>
       </w:r>
       <w:r>
         <w:rPr>
@@ -2448,29 +2432,7 @@
           <w:szCs w:val="28"/>
           <w:shd w:val="clear" w:color="auto" w:fill="FFFFFF"/>
         </w:rPr>
-        <w:t>3</w:t>
-      </w:r>
-      <w:r>
-        <w:rPr>
-          <w:rFonts w:ascii="Times New Roman" w:hAnsi="Times New Roman" w:cs="Times New Roman"/>
-          <w:color w:val="242424"/>
-          <w:spacing w:val="-1"/>
-          <w:sz w:val="28"/>
-          <w:szCs w:val="28"/>
-          <w:shd w:val="clear" w:color="auto" w:fill="FFFFFF"/>
-        </w:rPr>
-        <w:t>]</w:t>
-      </w:r>
-      <w:r>
-        <w:rPr>
-          <w:rFonts w:ascii="Times New Roman" w:hAnsi="Times New Roman" w:cs="Times New Roman"/>
-          <w:color w:val="242424"/>
-          <w:spacing w:val="-1"/>
-          <w:sz w:val="28"/>
-          <w:szCs w:val="28"/>
-          <w:shd w:val="clear" w:color="auto" w:fill="FFFFFF"/>
-        </w:rPr>
-        <w:t>.</w:t>
+        <w:t>].</w:t>
       </w:r>
     </w:p>
     <w:p>
@@ -2568,13 +2530,66 @@
           <w:sz w:val="28"/>
           <w:szCs w:val="28"/>
         </w:rPr>
-        <w:t>В результате работы было создано два приложения: сервер и клиент.</w:t>
+        <w:t>В результате работы был</w:t>
+      </w:r>
+      <w:r>
+        <w:rPr>
+          <w:rFonts w:ascii="Times New Roman" w:hAnsi="Times New Roman" w:cs="Times New Roman"/>
+          <w:sz w:val="28"/>
+          <w:szCs w:val="28"/>
+        </w:rPr>
+        <w:t xml:space="preserve"> разработан </w:t>
+      </w:r>
+      <w:r>
+        <w:rPr>
+          <w:rFonts w:ascii="Times New Roman" w:hAnsi="Times New Roman" w:cs="Times New Roman"/>
+          <w:i/>
+          <w:iCs/>
+          <w:sz w:val="28"/>
+          <w:szCs w:val="28"/>
+          <w:lang w:val="en-US"/>
+        </w:rPr>
+        <w:t>bash</w:t>
+      </w:r>
+      <w:r>
+        <w:rPr>
+          <w:rFonts w:ascii="Times New Roman" w:hAnsi="Times New Roman" w:cs="Times New Roman"/>
+          <w:i/>
+          <w:iCs/>
+          <w:sz w:val="28"/>
+          <w:szCs w:val="28"/>
+        </w:rPr>
+        <w:t>-скрипт</w:t>
+      </w:r>
+      <w:r>
+        <w:rPr>
+          <w:rFonts w:ascii="Times New Roman" w:hAnsi="Times New Roman" w:cs="Times New Roman"/>
+          <w:sz w:val="28"/>
+          <w:szCs w:val="28"/>
+        </w:rPr>
+        <w:t>, который позволяет проходить по дереву каталогов и находить файл по указанному имени, либо по регулярному выражению</w:t>
+      </w:r>
+      <w:r>
+        <w:rPr>
+          <w:rFonts w:ascii="Times New Roman" w:hAnsi="Times New Roman" w:cs="Times New Roman"/>
+          <w:sz w:val="28"/>
+          <w:szCs w:val="28"/>
+        </w:rPr>
+        <w:t>.</w:t>
+      </w:r>
+      <w:r>
+        <w:rPr>
+          <w:rFonts w:ascii="Times New Roman" w:hAnsi="Times New Roman" w:cs="Times New Roman"/>
+          <w:sz w:val="28"/>
+          <w:szCs w:val="28"/>
+        </w:rPr>
+        <w:t xml:space="preserve"> Скрипт также вычисляет контрольную сумму файла, выводит файл, название которого укажет пользователь, в виде листинга и предлагает изменить строку с номером, который укажет пользователь.</w:t>
       </w:r>
     </w:p>
     <w:p>
       <w:pPr>
         <w:spacing w:after="0"/>
-        <w:ind w:firstLine="709"/>
+        <w:ind w:firstLine="708"/>
         <w:jc w:val="both"/>
         <w:rPr>
           <w:rFonts w:ascii="Times New Roman" w:hAnsi="Times New Roman" w:cs="Times New Roman"/>
@@ -2588,138 +2603,163 @@
           <w:sz w:val="28"/>
           <w:szCs w:val="28"/>
         </w:rPr>
-        <w:t>Реализация серверного приложения (рисунок 1):</w:t>
+        <w:t xml:space="preserve">Чтобы запустить скрипт в него необходимо передать один из параметров </w:t>
+      </w:r>
+      <w:r>
+        <w:rPr>
+          <w:rFonts w:ascii="Times New Roman" w:hAnsi="Times New Roman" w:cs="Times New Roman"/>
+          <w:i/>
+          <w:iCs/>
+          <w:sz w:val="28"/>
+          <w:szCs w:val="28"/>
+        </w:rPr>
+        <w:t>-</w:t>
+      </w:r>
+      <w:r>
+        <w:rPr>
+          <w:rFonts w:ascii="Times New Roman" w:hAnsi="Times New Roman" w:cs="Times New Roman"/>
+          <w:i/>
+          <w:iCs/>
+          <w:sz w:val="28"/>
+          <w:szCs w:val="28"/>
+          <w:lang w:val="en-US"/>
+        </w:rPr>
+        <w:t>n</w:t>
+      </w:r>
+      <w:r>
+        <w:rPr>
+          <w:rFonts w:ascii="Times New Roman" w:hAnsi="Times New Roman" w:cs="Times New Roman"/>
+          <w:i/>
+          <w:iCs/>
+          <w:sz w:val="28"/>
+          <w:szCs w:val="28"/>
+        </w:rPr>
+        <w:t xml:space="preserve"> </w:t>
+      </w:r>
+      <w:r>
+        <w:rPr>
+          <w:rFonts w:ascii="Times New Roman" w:hAnsi="Times New Roman" w:cs="Times New Roman"/>
+          <w:sz w:val="28"/>
+          <w:szCs w:val="28"/>
+        </w:rPr>
+        <w:t>или</w:t>
+      </w:r>
+      <w:r>
+        <w:rPr>
+          <w:rFonts w:ascii="Times New Roman" w:hAnsi="Times New Roman" w:cs="Times New Roman"/>
+          <w:i/>
+          <w:iCs/>
+          <w:sz w:val="28"/>
+          <w:szCs w:val="28"/>
+        </w:rPr>
+        <w:t xml:space="preserve"> </w:t>
+      </w:r>
+      <w:r>
+        <w:rPr>
+          <w:rFonts w:ascii="Times New Roman" w:hAnsi="Times New Roman" w:cs="Times New Roman"/>
+          <w:i/>
+          <w:iCs/>
+          <w:sz w:val="28"/>
+          <w:szCs w:val="28"/>
+        </w:rPr>
+        <w:t>-</w:t>
+      </w:r>
+      <w:r>
+        <w:rPr>
+          <w:rFonts w:ascii="Times New Roman" w:hAnsi="Times New Roman" w:cs="Times New Roman"/>
+          <w:i/>
+          <w:iCs/>
+          <w:sz w:val="28"/>
+          <w:szCs w:val="28"/>
+          <w:lang w:val="en-US"/>
+        </w:rPr>
+        <w:t>r</w:t>
+      </w:r>
+      <w:r>
+        <w:rPr>
+          <w:rFonts w:ascii="Times New Roman" w:hAnsi="Times New Roman" w:cs="Times New Roman"/>
+          <w:i/>
+          <w:iCs/>
+          <w:sz w:val="28"/>
+          <w:szCs w:val="28"/>
+        </w:rPr>
+        <w:t xml:space="preserve"> </w:t>
+      </w:r>
+      <w:r>
+        <w:rPr>
+          <w:rFonts w:ascii="Times New Roman" w:hAnsi="Times New Roman" w:cs="Times New Roman"/>
+          <w:sz w:val="28"/>
+          <w:szCs w:val="28"/>
+        </w:rPr>
+        <w:t>для того, чтобы скрипт понял каким образом искать файл: по названию файла, либо по регулярному выражению соответственно. Также программа требует путь на вход, в котором искать файл</w:t>
+      </w:r>
+      <w:r>
+        <w:rPr>
+          <w:rFonts w:ascii="Times New Roman" w:hAnsi="Times New Roman" w:cs="Times New Roman"/>
+          <w:sz w:val="28"/>
+          <w:szCs w:val="28"/>
+        </w:rPr>
+        <w:t xml:space="preserve">. После запуска скрипт проходит по дереву каталогов и выводит найденные файлы в консоль и в файл </w:t>
+      </w:r>
+      <w:r>
+        <w:rPr>
+          <w:rFonts w:ascii="Times New Roman" w:hAnsi="Times New Roman" w:cs="Times New Roman"/>
+          <w:sz w:val="28"/>
+          <w:szCs w:val="28"/>
+          <w:lang w:val="en-US"/>
+        </w:rPr>
+        <w:t>output</w:t>
+      </w:r>
+      <w:r>
+        <w:rPr>
+          <w:rFonts w:ascii="Times New Roman" w:hAnsi="Times New Roman" w:cs="Times New Roman"/>
+          <w:sz w:val="28"/>
+          <w:szCs w:val="28"/>
+        </w:rPr>
+        <w:t>.</w:t>
+      </w:r>
+      <w:r>
+        <w:rPr>
+          <w:rFonts w:ascii="Times New Roman" w:hAnsi="Times New Roman" w:cs="Times New Roman"/>
+          <w:sz w:val="28"/>
+          <w:szCs w:val="28"/>
+          <w:lang w:val="en-US"/>
+        </w:rPr>
+        <w:t>txt</w:t>
+      </w:r>
+      <w:r>
+        <w:rPr>
+          <w:rFonts w:ascii="Times New Roman" w:hAnsi="Times New Roman" w:cs="Times New Roman"/>
+          <w:sz w:val="28"/>
+          <w:szCs w:val="28"/>
+        </w:rPr>
+        <w:t>, также скрипт вычисляет контрольную сумму каждого файла и также выводит ее пользователю.</w:t>
+      </w:r>
+      <w:r>
+        <w:rPr>
+          <w:rFonts w:ascii="Times New Roman" w:hAnsi="Times New Roman" w:cs="Times New Roman"/>
+          <w:sz w:val="28"/>
+          <w:szCs w:val="28"/>
+        </w:rPr>
+        <w:t xml:space="preserve"> (рисунок 1).</w:t>
       </w:r>
     </w:p>
     <w:p>
       <w:pPr>
         <w:pStyle w:val="ab"/>
-        <w:numPr>
-          <w:ilvl w:val="0"/>
-          <w:numId w:val="10"/>
-        </w:numPr>
+        <w:spacing w:after="0" w:line="240" w:lineRule="auto"/>
+        <w:ind w:left="0"/>
+        <w:jc w:val="center"/>
+        <w:rPr>
+          <w:rFonts w:ascii="Times New Roman" w:hAnsi="Times New Roman" w:cs="Times New Roman"/>
+          <w:sz w:val="28"/>
+          <w:szCs w:val="28"/>
+        </w:rPr>
+      </w:pPr>
+    </w:p>
+    <w:p>
+      <w:pPr>
         <w:spacing w:after="0"/>
-        <w:ind w:left="0"/>
-        <w:jc w:val="both"/>
-        <w:rPr>
-          <w:rFonts w:ascii="Times New Roman" w:hAnsi="Times New Roman" w:cs="Times New Roman"/>
-          <w:sz w:val="28"/>
-          <w:szCs w:val="28"/>
-        </w:rPr>
-      </w:pPr>
-      <w:r>
-        <w:rPr>
-          <w:rFonts w:ascii="Times New Roman" w:hAnsi="Times New Roman" w:cs="Times New Roman"/>
-          <w:sz w:val="28"/>
-          <w:szCs w:val="28"/>
-        </w:rPr>
-        <w:t>Создан серверный сокет, привязанный к определенному порту, ожидающий подключений от клиентов.</w:t>
-      </w:r>
-    </w:p>
-    <w:p>
-      <w:pPr>
-        <w:pStyle w:val="ab"/>
-        <w:numPr>
-          <w:ilvl w:val="0"/>
-          <w:numId w:val="10"/>
-        </w:numPr>
-        <w:spacing w:after="0"/>
-        <w:ind w:left="0"/>
-        <w:jc w:val="both"/>
-        <w:rPr>
-          <w:rFonts w:ascii="Times New Roman" w:hAnsi="Times New Roman" w:cs="Times New Roman"/>
-          <w:sz w:val="28"/>
-          <w:szCs w:val="28"/>
-        </w:rPr>
-      </w:pPr>
-      <w:r>
-        <w:rPr>
-          <w:rFonts w:ascii="Times New Roman" w:hAnsi="Times New Roman" w:cs="Times New Roman"/>
-          <w:sz w:val="28"/>
-          <w:szCs w:val="28"/>
-        </w:rPr>
-        <w:t>Сокеты клиентов сохраняются</w:t>
-      </w:r>
-      <w:r>
-        <w:rPr>
-          <w:rFonts w:ascii="Times New Roman" w:hAnsi="Times New Roman" w:cs="Times New Roman"/>
-          <w:sz w:val="28"/>
-          <w:szCs w:val="28"/>
-        </w:rPr>
-        <w:t xml:space="preserve"> для последующей рассылки сообщений.</w:t>
-      </w:r>
-      <w:r>
-        <w:rPr>
-          <w:rFonts w:ascii="Times New Roman" w:hAnsi="Times New Roman" w:cs="Times New Roman"/>
-          <w:sz w:val="28"/>
-          <w:szCs w:val="28"/>
-        </w:rPr>
-        <w:t xml:space="preserve"> Также сообщения всех клиентов выводятся в консоль.</w:t>
-      </w:r>
-    </w:p>
-    <w:p>
-      <w:pPr>
-        <w:pStyle w:val="ab"/>
-        <w:numPr>
-          <w:ilvl w:val="0"/>
-          <w:numId w:val="10"/>
-        </w:numPr>
-        <w:spacing w:after="0"/>
-        <w:ind w:left="0"/>
-        <w:jc w:val="both"/>
-        <w:rPr>
-          <w:rFonts w:ascii="Times New Roman" w:hAnsi="Times New Roman" w:cs="Times New Roman"/>
-          <w:sz w:val="28"/>
-          <w:szCs w:val="28"/>
-        </w:rPr>
-      </w:pPr>
-      <w:r>
-        <w:rPr>
-          <w:rFonts w:ascii="Times New Roman" w:hAnsi="Times New Roman" w:cs="Times New Roman"/>
-          <w:sz w:val="28"/>
-          <w:szCs w:val="28"/>
-        </w:rPr>
-        <w:t xml:space="preserve">Реализован </w:t>
-      </w:r>
-      <w:r>
-        <w:rPr>
-          <w:rFonts w:ascii="Times New Roman" w:hAnsi="Times New Roman" w:cs="Times New Roman"/>
-          <w:sz w:val="28"/>
-          <w:szCs w:val="28"/>
-        </w:rPr>
-        <w:t xml:space="preserve">многопоточный </w:t>
-      </w:r>
-      <w:r>
-        <w:rPr>
-          <w:rFonts w:ascii="Times New Roman" w:hAnsi="Times New Roman" w:cs="Times New Roman"/>
-          <w:sz w:val="28"/>
-          <w:szCs w:val="28"/>
-        </w:rPr>
-        <w:t xml:space="preserve">механизм обработки </w:t>
-      </w:r>
-      <w:r>
-        <w:rPr>
-          <w:rFonts w:ascii="Times New Roman" w:hAnsi="Times New Roman" w:cs="Times New Roman"/>
-          <w:sz w:val="28"/>
-          <w:szCs w:val="28"/>
-        </w:rPr>
-        <w:t>сообщений клиентов.</w:t>
-      </w:r>
-    </w:p>
-    <w:p>
-      <w:pPr>
-        <w:spacing w:after="0" w:line="240" w:lineRule="auto"/>
-        <w:jc w:val="both"/>
-        <w:rPr>
-          <w:rFonts w:ascii="Times New Roman" w:hAnsi="Times New Roman" w:cs="Times New Roman"/>
-          <w:sz w:val="28"/>
-          <w:szCs w:val="28"/>
-        </w:rPr>
-      </w:pPr>
-    </w:p>
-    <w:p>
-      <w:pPr>
-        <w:spacing w:after="0" w:line="240" w:lineRule="auto"/>
         <w:jc w:val="center"/>
         <w:rPr>
           <w:rFonts w:ascii="Times New Roman" w:hAnsi="Times New Roman" w:cs="Times New Roman"/>
@@ -2739,10 +2779,10 @@
           <w:noProof/>
         </w:rPr>
         <w:drawing>
-          <wp:inline distT="0" distB="0" distL="0" distR="0" wp14:anchorId="33B68F72" wp14:editId="34C1EDC1">
-            <wp:extent cx="2981325" cy="1775140"/>
-            <wp:effectExtent l="0" t="0" r="0" b="0"/>
-            <wp:docPr id="1" name="Рисунок 1"/>
+          <wp:inline distT="0" distB="0" distL="0" distR="0" wp14:anchorId="15A8AAAA" wp14:editId="138F4316">
+            <wp:extent cx="5943600" cy="600075"/>
+            <wp:effectExtent l="0" t="0" r="0" b="9525"/>
+            <wp:docPr id="220338730" name="Рисунок 1"/>
             <wp:cNvGraphicFramePr>
               <a:graphicFrameLocks xmlns:a="http://schemas.openxmlformats.org/drawingml/2006/main" noChangeAspect="1"/>
             </wp:cNvGraphicFramePr>
@@ -2750,30 +2790,36 @@
               <a:graphicData uri="http://schemas.openxmlformats.org/drawingml/2006/picture">
                 <pic:pic xmlns:pic="http://schemas.openxmlformats.org/drawingml/2006/picture">
                   <pic:nvPicPr>
-                    <pic:cNvPr id="1" name=""/>
-                    <pic:cNvPicPr/>
+                    <pic:cNvPr id="0" name="Picture 2"/>
+                    <pic:cNvPicPr>
+                      <a:picLocks noChangeAspect="1" noChangeArrowheads="1"/>
+                    </pic:cNvPicPr>
                   </pic:nvPicPr>
-                  <pic:blipFill rotWithShape="1">
-                    <a:blip r:embed="rId8"/>
-                    <a:srcRect r="57986" b="52167"/>
-                    <a:stretch/>
+                  <pic:blipFill>
+                    <a:blip r:embed="rId8">
+                      <a:extLst>
+                        <a:ext uri="{28A0092B-C50C-407E-A947-70E740481C1C}">
+                          <a14:useLocalDpi xmlns:a14="http://schemas.microsoft.com/office/drawing/2010/main" val="0"/>
+                        </a:ext>
+                      </a:extLst>
+                    </a:blip>
+                    <a:srcRect/>
+                    <a:stretch>
+                      <a:fillRect/>
+                    </a:stretch>
                   </pic:blipFill>
                   <pic:spPr bwMode="auto">
                     <a:xfrm>
                       <a:off x="0" y="0"/>
-                      <a:ext cx="2981325" cy="1775140"/>
+                      <a:ext cx="5943600" cy="600075"/>
                     </a:xfrm>
                     <a:prstGeom prst="rect">
                       <a:avLst/>
                     </a:prstGeom>
+                    <a:noFill/>
                     <a:ln>
                       <a:noFill/>
                     </a:ln>
-                    <a:extLst>
-                      <a:ext uri="{53640926-AAD7-44D8-BBD7-CCE9431645EC}">
-                        <a14:shadowObscured xmlns:a14="http://schemas.microsoft.com/office/drawing/2010/main"/>
-                      </a:ext>
-                    </a:extLst>
                   </pic:spPr>
                 </pic:pic>
               </a:graphicData>
@@ -2796,75 +2842,6 @@
     <w:p>
       <w:pPr>
         <w:pStyle w:val="ab"/>
-        <w:spacing w:after="0" w:line="240" w:lineRule="auto"/>
-        <w:ind w:left="0"/>
-        <w:jc w:val="center"/>
-        <w:rPr>
-          <w:rFonts w:ascii="Times New Roman" w:hAnsi="Times New Roman" w:cs="Times New Roman"/>
-          <w:sz w:val="28"/>
-          <w:szCs w:val="28"/>
-        </w:rPr>
-      </w:pPr>
-      <w:r>
-        <w:rPr>
-          <w:rFonts w:ascii="Times New Roman" w:hAnsi="Times New Roman" w:cs="Times New Roman"/>
-          <w:sz w:val="28"/>
-          <w:szCs w:val="28"/>
-        </w:rPr>
-        <w:t xml:space="preserve">Рисунок </w:t>
-      </w:r>
-      <w:r>
-        <w:rPr>
-          <w:rFonts w:ascii="Times New Roman" w:hAnsi="Times New Roman" w:cs="Times New Roman"/>
-          <w:sz w:val="28"/>
-          <w:szCs w:val="28"/>
-        </w:rPr>
-        <w:t>1</w:t>
-      </w:r>
-      <w:r>
-        <w:rPr>
-          <w:rFonts w:ascii="Times New Roman" w:hAnsi="Times New Roman" w:cs="Times New Roman"/>
-          <w:sz w:val="28"/>
-          <w:szCs w:val="28"/>
-        </w:rPr>
-        <w:t xml:space="preserve"> </w:t>
-      </w:r>
-      <w:r>
-        <w:rPr>
-          <w:rFonts w:ascii="Times New Roman" w:hAnsi="Times New Roman" w:cs="Times New Roman"/>
-          <w:sz w:val="28"/>
-          <w:szCs w:val="28"/>
-        </w:rPr>
-        <w:t>–</w:t>
-      </w:r>
-      <w:r>
-        <w:rPr>
-          <w:rFonts w:ascii="Times New Roman" w:hAnsi="Times New Roman" w:cs="Times New Roman"/>
-          <w:sz w:val="28"/>
-          <w:szCs w:val="28"/>
-        </w:rPr>
-        <w:t xml:space="preserve"> </w:t>
-      </w:r>
-      <w:r>
-        <w:rPr>
-          <w:rFonts w:ascii="Times New Roman" w:hAnsi="Times New Roman" w:cs="Times New Roman"/>
-          <w:sz w:val="28"/>
-          <w:szCs w:val="28"/>
-        </w:rPr>
-        <w:t xml:space="preserve">Окно </w:t>
-      </w:r>
-      <w:r>
-        <w:rPr>
-          <w:rFonts w:ascii="Times New Roman" w:hAnsi="Times New Roman" w:cs="Times New Roman"/>
-          <w:sz w:val="28"/>
-          <w:szCs w:val="28"/>
-        </w:rPr>
-        <w:t>сервера</w:t>
-      </w:r>
-    </w:p>
-    <w:p>
-      <w:pPr>
-        <w:pStyle w:val="ab"/>
         <w:spacing w:after="0"/>
         <w:ind w:left="0"/>
         <w:jc w:val="center"/>
@@ -2874,12 +2851,72 @@
           <w:szCs w:val="28"/>
         </w:rPr>
       </w:pPr>
+      <w:r>
+        <w:rPr>
+          <w:rFonts w:ascii="Times New Roman" w:hAnsi="Times New Roman" w:cs="Times New Roman"/>
+          <w:sz w:val="28"/>
+          <w:szCs w:val="28"/>
+        </w:rPr>
+        <w:t xml:space="preserve">Рисунок </w:t>
+      </w:r>
+      <w:r>
+        <w:rPr>
+          <w:rFonts w:ascii="Times New Roman" w:hAnsi="Times New Roman" w:cs="Times New Roman"/>
+          <w:sz w:val="28"/>
+          <w:szCs w:val="28"/>
+        </w:rPr>
+        <w:t>1</w:t>
+      </w:r>
+      <w:r>
+        <w:rPr>
+          <w:rFonts w:ascii="Times New Roman" w:hAnsi="Times New Roman" w:cs="Times New Roman"/>
+          <w:sz w:val="28"/>
+          <w:szCs w:val="28"/>
+        </w:rPr>
+        <w:t xml:space="preserve"> </w:t>
+      </w:r>
+      <w:r>
+        <w:rPr>
+          <w:rFonts w:ascii="Times New Roman" w:hAnsi="Times New Roman" w:cs="Times New Roman"/>
+          <w:sz w:val="28"/>
+          <w:szCs w:val="28"/>
+        </w:rPr>
+        <w:t>–</w:t>
+      </w:r>
+      <w:r>
+        <w:rPr>
+          <w:rFonts w:ascii="Times New Roman" w:hAnsi="Times New Roman" w:cs="Times New Roman"/>
+          <w:sz w:val="28"/>
+          <w:szCs w:val="28"/>
+        </w:rPr>
+        <w:t xml:space="preserve"> </w:t>
+      </w:r>
+      <w:r>
+        <w:rPr>
+          <w:rFonts w:ascii="Times New Roman" w:hAnsi="Times New Roman" w:cs="Times New Roman"/>
+          <w:sz w:val="28"/>
+          <w:szCs w:val="28"/>
+        </w:rPr>
+        <w:t>Запуск скрипта</w:t>
+      </w:r>
     </w:p>
     <w:p>
       <w:pPr>
         <w:pStyle w:val="ab"/>
+        <w:spacing w:after="0" w:line="240" w:lineRule="auto"/>
+        <w:ind w:left="0"/>
+        <w:jc w:val="center"/>
+        <w:rPr>
+          <w:rFonts w:ascii="Times New Roman" w:hAnsi="Times New Roman" w:cs="Times New Roman"/>
+          <w:sz w:val="28"/>
+          <w:szCs w:val="28"/>
+        </w:rPr>
+      </w:pPr>
+    </w:p>
+    <w:p>
+      <w:pPr>
         <w:spacing w:after="0"/>
-        <w:ind w:left="709"/>
+        <w:ind w:firstLine="708"/>
         <w:jc w:val="both"/>
         <w:rPr>
           <w:rFonts w:ascii="Times New Roman" w:hAnsi="Times New Roman" w:cs="Times New Roman"/>
@@ -2893,184 +2930,25 @@
           <w:sz w:val="28"/>
           <w:szCs w:val="28"/>
         </w:rPr>
-        <w:t>Реализация клиентского приложения</w:t>
-      </w:r>
-      <w:r>
-        <w:rPr>
-          <w:rFonts w:ascii="Times New Roman" w:hAnsi="Times New Roman" w:cs="Times New Roman"/>
-          <w:sz w:val="28"/>
-          <w:szCs w:val="28"/>
-        </w:rPr>
-        <w:t xml:space="preserve"> (рисунок 2)</w:t>
-      </w:r>
-      <w:r>
-        <w:rPr>
-          <w:rFonts w:ascii="Times New Roman" w:hAnsi="Times New Roman" w:cs="Times New Roman"/>
-          <w:sz w:val="28"/>
-          <w:szCs w:val="28"/>
-        </w:rPr>
-        <w:t>:</w:t>
+        <w:t>Далее скрипт ожидает пользовательского ввода названия файла, который он хочет отобразить в виде листинга и как только пользователь ввел название файла, консольный вывод очищается, и пользователь видит листинг файла (рисунок 2).</w:t>
       </w:r>
     </w:p>
     <w:p>
       <w:pPr>
         <w:pStyle w:val="ab"/>
-        <w:numPr>
-          <w:ilvl w:val="0"/>
-          <w:numId w:val="11"/>
-        </w:numPr>
+        <w:spacing w:after="0" w:line="240" w:lineRule="auto"/>
+        <w:ind w:left="0"/>
+        <w:jc w:val="center"/>
+        <w:rPr>
+          <w:rFonts w:ascii="Times New Roman" w:hAnsi="Times New Roman" w:cs="Times New Roman"/>
+          <w:sz w:val="28"/>
+          <w:szCs w:val="28"/>
+        </w:rPr>
+      </w:pPr>
+    </w:p>
+    <w:p>
+      <w:pPr>
         <w:spacing w:after="0"/>
-        <w:jc w:val="both"/>
-        <w:rPr>
-          <w:rFonts w:ascii="Times New Roman" w:hAnsi="Times New Roman" w:cs="Times New Roman"/>
-          <w:sz w:val="28"/>
-          <w:szCs w:val="28"/>
-        </w:rPr>
-      </w:pPr>
-      <w:r>
-        <w:rPr>
-          <w:rFonts w:ascii="Times New Roman" w:hAnsi="Times New Roman" w:cs="Times New Roman"/>
-          <w:sz w:val="28"/>
-          <w:szCs w:val="28"/>
-        </w:rPr>
-        <w:t xml:space="preserve">Создано графическое окно с элементами управления для ввода имени </w:t>
-      </w:r>
-      <w:r>
-        <w:rPr>
-          <w:rFonts w:ascii="Times New Roman" w:hAnsi="Times New Roman" w:cs="Times New Roman"/>
-          <w:sz w:val="28"/>
-          <w:szCs w:val="28"/>
-        </w:rPr>
-        <w:t>и</w:t>
-      </w:r>
-      <w:r>
-        <w:rPr>
-          <w:rFonts w:ascii="Times New Roman" w:hAnsi="Times New Roman" w:cs="Times New Roman"/>
-          <w:sz w:val="28"/>
-          <w:szCs w:val="28"/>
-        </w:rPr>
-        <w:t xml:space="preserve"> сообщения, отправки сообщения, и окна для отображения сообщений.</w:t>
-      </w:r>
-    </w:p>
-    <w:p>
-      <w:pPr>
-        <w:pStyle w:val="ab"/>
-        <w:numPr>
-          <w:ilvl w:val="0"/>
-          <w:numId w:val="11"/>
-        </w:numPr>
-        <w:spacing w:after="0"/>
-        <w:jc w:val="both"/>
-        <w:rPr>
-          <w:rFonts w:ascii="Times New Roman" w:hAnsi="Times New Roman" w:cs="Times New Roman"/>
-          <w:sz w:val="28"/>
-          <w:szCs w:val="28"/>
-        </w:rPr>
-      </w:pPr>
-      <w:r>
-        <w:rPr>
-          <w:rFonts w:ascii="Times New Roman" w:hAnsi="Times New Roman" w:cs="Times New Roman"/>
-          <w:sz w:val="28"/>
-          <w:szCs w:val="28"/>
-        </w:rPr>
-        <w:t>Выполнено</w:t>
-      </w:r>
-      <w:r>
-        <w:rPr>
-          <w:rFonts w:ascii="Times New Roman" w:hAnsi="Times New Roman" w:cs="Times New Roman"/>
-          <w:sz w:val="28"/>
-          <w:szCs w:val="28"/>
-        </w:rPr>
-        <w:t xml:space="preserve"> подключение к серверу по указанному </w:t>
-      </w:r>
-      <w:r>
-        <w:rPr>
-          <w:rFonts w:ascii="Times New Roman" w:hAnsi="Times New Roman" w:cs="Times New Roman"/>
-          <w:i/>
-          <w:iCs/>
-          <w:sz w:val="28"/>
-          <w:szCs w:val="28"/>
-        </w:rPr>
-        <w:t>IP</w:t>
-      </w:r>
-      <w:r>
-        <w:rPr>
-          <w:rFonts w:ascii="Times New Roman" w:hAnsi="Times New Roman" w:cs="Times New Roman"/>
-          <w:sz w:val="28"/>
-          <w:szCs w:val="28"/>
-        </w:rPr>
-        <w:t>-адресу и порту.</w:t>
-      </w:r>
-    </w:p>
-    <w:p>
-      <w:pPr>
-        <w:pStyle w:val="ab"/>
-        <w:numPr>
-          <w:ilvl w:val="0"/>
-          <w:numId w:val="11"/>
-        </w:numPr>
-        <w:spacing w:after="0"/>
-        <w:jc w:val="both"/>
-        <w:rPr>
-          <w:rFonts w:ascii="Times New Roman" w:hAnsi="Times New Roman" w:cs="Times New Roman"/>
-          <w:sz w:val="28"/>
-          <w:szCs w:val="28"/>
-        </w:rPr>
-      </w:pPr>
-      <w:r>
-        <w:rPr>
-          <w:rFonts w:ascii="Times New Roman" w:hAnsi="Times New Roman" w:cs="Times New Roman"/>
-          <w:sz w:val="28"/>
-          <w:szCs w:val="28"/>
-        </w:rPr>
-        <w:t>Реализована отправка сообщений на сервер</w:t>
-      </w:r>
-      <w:r>
-        <w:rPr>
-          <w:rFonts w:ascii="Times New Roman" w:hAnsi="Times New Roman" w:cs="Times New Roman"/>
-          <w:sz w:val="28"/>
-          <w:szCs w:val="28"/>
-        </w:rPr>
-        <w:t>.</w:t>
-      </w:r>
-    </w:p>
-    <w:p>
-      <w:pPr>
-        <w:pStyle w:val="ab"/>
-        <w:numPr>
-          <w:ilvl w:val="0"/>
-          <w:numId w:val="11"/>
-        </w:numPr>
-        <w:spacing w:after="0"/>
-        <w:jc w:val="both"/>
-        <w:rPr>
-          <w:rFonts w:ascii="Times New Roman" w:hAnsi="Times New Roman" w:cs="Times New Roman"/>
-          <w:sz w:val="28"/>
-          <w:szCs w:val="28"/>
-        </w:rPr>
-      </w:pPr>
-      <w:r>
-        <w:rPr>
-          <w:rFonts w:ascii="Times New Roman" w:hAnsi="Times New Roman" w:cs="Times New Roman"/>
-          <w:sz w:val="28"/>
-          <w:szCs w:val="28"/>
-        </w:rPr>
-        <w:t>Реализован многопоточный механизм для асинхронного приема сообщений от сервера.</w:t>
-      </w:r>
-    </w:p>
-    <w:p>
-      <w:pPr>
-        <w:spacing w:after="0" w:line="240" w:lineRule="auto"/>
-        <w:rPr>
-          <w:rFonts w:ascii="Times New Roman" w:hAnsi="Times New Roman" w:cs="Times New Roman"/>
-          <w:sz w:val="28"/>
-          <w:szCs w:val="28"/>
-        </w:rPr>
-      </w:pPr>
-    </w:p>
-    <w:p>
-      <w:pPr>
-        <w:spacing w:after="0" w:line="240" w:lineRule="auto"/>
         <w:jc w:val="center"/>
         <w:rPr>
           <w:rFonts w:ascii="Times New Roman" w:hAnsi="Times New Roman" w:cs="Times New Roman"/>
@@ -3086,10 +2964,10 @@
           <w:szCs w:val="28"/>
         </w:rPr>
         <w:drawing>
-          <wp:inline distT="0" distB="0" distL="0" distR="0" wp14:anchorId="26CDA993" wp14:editId="22E19D5C">
-            <wp:extent cx="4908167" cy="1957705"/>
-            <wp:effectExtent l="19050" t="19050" r="26035" b="23495"/>
-            <wp:docPr id="3" name="Рисунок 3"/>
+          <wp:inline distT="0" distB="0" distL="0" distR="0" wp14:anchorId="11FA0E48" wp14:editId="486880A6">
+            <wp:extent cx="5706715" cy="2390775"/>
+            <wp:effectExtent l="0" t="0" r="8890" b="0"/>
+            <wp:docPr id="128484047" name="Рисунок 2"/>
             <wp:cNvGraphicFramePr>
               <a:graphicFrameLocks xmlns:a="http://schemas.openxmlformats.org/drawingml/2006/main" noChangeAspect="1"/>
             </wp:cNvGraphicFramePr>
@@ -3097,27 +2975,35 @@
               <a:graphicData uri="http://schemas.openxmlformats.org/drawingml/2006/picture">
                 <pic:pic xmlns:pic="http://schemas.openxmlformats.org/drawingml/2006/picture">
                   <pic:nvPicPr>
-                    <pic:cNvPr id="1" name=""/>
-                    <pic:cNvPicPr/>
+                    <pic:cNvPr id="0" name="Picture 3"/>
+                    <pic:cNvPicPr>
+                      <a:picLocks noChangeAspect="1" noChangeArrowheads="1"/>
+                    </pic:cNvPicPr>
                   </pic:nvPicPr>
                   <pic:blipFill>
-                    <a:blip r:embed="rId9"/>
+                    <a:blip r:embed="rId9">
+                      <a:extLst>
+                        <a:ext uri="{28A0092B-C50C-407E-A947-70E740481C1C}">
+                          <a14:useLocalDpi xmlns:a14="http://schemas.microsoft.com/office/drawing/2010/main" val="0"/>
+                        </a:ext>
+                      </a:extLst>
+                    </a:blip>
+                    <a:srcRect/>
                     <a:stretch>
                       <a:fillRect/>
                     </a:stretch>
                   </pic:blipFill>
-                  <pic:spPr>
+                  <pic:spPr bwMode="auto">
                     <a:xfrm>
                       <a:off x="0" y="0"/>
-                      <a:ext cx="4939417" cy="1970169"/>
+                      <a:ext cx="5718827" cy="2395849"/>
                     </a:xfrm>
                     <a:prstGeom prst="rect">
                       <a:avLst/>
                     </a:prstGeom>
+                    <a:noFill/>
                     <a:ln>
-                      <a:solidFill>
-                        <a:schemeClr val="tx1"/>
-                      </a:solidFill>
+                      <a:noFill/>
                     </a:ln>
                   </pic:spPr>
                 </pic:pic>
@@ -3129,17 +3015,6 @@
     </w:p>
     <w:p>
       <w:pPr>
-        <w:spacing w:after="0" w:line="240" w:lineRule="auto"/>
-        <w:jc w:val="center"/>
-        <w:rPr>
-          <w:rFonts w:ascii="Times New Roman" w:hAnsi="Times New Roman" w:cs="Times New Roman"/>
-          <w:sz w:val="28"/>
-          <w:szCs w:val="28"/>
-        </w:rPr>
-      </w:pPr>
-    </w:p>
-    <w:p>
-      <w:pPr>
         <w:pStyle w:val="ab"/>
         <w:spacing w:after="0" w:line="240" w:lineRule="auto"/>
         <w:ind w:left="0"/>
@@ -3150,6 +3025,19 @@
           <w:szCs w:val="28"/>
         </w:rPr>
       </w:pPr>
+    </w:p>
+    <w:p>
+      <w:pPr>
+        <w:pStyle w:val="ab"/>
+        <w:spacing w:after="0"/>
+        <w:ind w:left="0"/>
+        <w:jc w:val="center"/>
+        <w:rPr>
+          <w:rFonts w:ascii="Times New Roman" w:hAnsi="Times New Roman" w:cs="Times New Roman"/>
+          <w:sz w:val="28"/>
+          <w:szCs w:val="28"/>
+        </w:rPr>
+      </w:pPr>
       <w:r>
         <w:rPr>
           <w:rFonts w:ascii="Times New Roman" w:hAnsi="Times New Roman" w:cs="Times New Roman"/>
@@ -3172,8 +3060,207 @@
           <w:sz w:val="28"/>
           <w:szCs w:val="28"/>
         </w:rPr>
-        <w:t xml:space="preserve"> – Два запущенных клиента</w:t>
-      </w:r>
+        <w:t xml:space="preserve"> – </w:t>
+      </w:r>
+      <w:r>
+        <w:rPr>
+          <w:rFonts w:ascii="Times New Roman" w:hAnsi="Times New Roman" w:cs="Times New Roman"/>
+          <w:sz w:val="28"/>
+          <w:szCs w:val="28"/>
+        </w:rPr>
+        <w:t>Вывод листинга</w:t>
+      </w:r>
+    </w:p>
+    <w:p>
+      <w:pPr>
+        <w:spacing w:after="0"/>
+        <w:ind w:firstLine="709"/>
+        <w:jc w:val="both"/>
+        <w:rPr>
+          <w:rFonts w:ascii="Times New Roman" w:hAnsi="Times New Roman" w:cs="Times New Roman"/>
+          <w:sz w:val="28"/>
+          <w:szCs w:val="28"/>
+        </w:rPr>
+      </w:pPr>
+      <w:r>
+        <w:rPr>
+          <w:rFonts w:ascii="Times New Roman" w:hAnsi="Times New Roman" w:cs="Times New Roman"/>
+          <w:sz w:val="28"/>
+          <w:szCs w:val="28"/>
+        </w:rPr>
+        <w:br w:type="page"/>
+      </w:r>
+      <w:r>
+        <w:rPr>
+          <w:rFonts w:ascii="Times New Roman" w:hAnsi="Times New Roman" w:cs="Times New Roman"/>
+          <w:sz w:val="28"/>
+          <w:szCs w:val="28"/>
+        </w:rPr>
+        <w:lastRenderedPageBreak/>
+        <w:t>После того, как пользователю вывелся файл, пользователь может ввести номер строки, которую он хочет изменить, далее ввести новое содержимое для этой строки и скрипт выполнит замену содержимого в выбранной пользователем строке этого файла (рисунок 3).</w:t>
+      </w:r>
+    </w:p>
+    <w:p>
+      <w:pPr>
+        <w:pStyle w:val="ab"/>
+        <w:spacing w:after="0" w:line="240" w:lineRule="auto"/>
+        <w:ind w:left="0"/>
+        <w:jc w:val="center"/>
+        <w:rPr>
+          <w:rFonts w:ascii="Times New Roman" w:hAnsi="Times New Roman" w:cs="Times New Roman"/>
+          <w:sz w:val="28"/>
+          <w:szCs w:val="28"/>
+        </w:rPr>
+      </w:pPr>
+    </w:p>
+    <w:p>
+      <w:pPr>
+        <w:spacing w:after="0"/>
+        <w:jc w:val="center"/>
+        <w:rPr>
+          <w:rFonts w:ascii="Times New Roman" w:hAnsi="Times New Roman" w:cs="Times New Roman"/>
+          <w:sz w:val="28"/>
+          <w:szCs w:val="28"/>
+        </w:rPr>
+      </w:pPr>
+      <w:r>
+        <w:rPr>
+          <w:rFonts w:ascii="Times New Roman" w:hAnsi="Times New Roman" w:cs="Times New Roman"/>
+          <w:noProof/>
+          <w:sz w:val="28"/>
+          <w:szCs w:val="28"/>
+        </w:rPr>
+        <w:drawing>
+          <wp:inline distT="0" distB="0" distL="0" distR="0" wp14:anchorId="15AC1C1C" wp14:editId="155A3336">
+            <wp:extent cx="5934075" cy="2781300"/>
+            <wp:effectExtent l="0" t="0" r="9525" b="0"/>
+            <wp:docPr id="1399669976" name="Рисунок 3"/>
+            <wp:cNvGraphicFramePr>
+              <a:graphicFrameLocks xmlns:a="http://schemas.openxmlformats.org/drawingml/2006/main" noChangeAspect="1"/>
+            </wp:cNvGraphicFramePr>
+            <a:graphic xmlns:a="http://schemas.openxmlformats.org/drawingml/2006/main">
+              <a:graphicData uri="http://schemas.openxmlformats.org/drawingml/2006/picture">
+                <pic:pic xmlns:pic="http://schemas.openxmlformats.org/drawingml/2006/picture">
+                  <pic:nvPicPr>
+                    <pic:cNvPr id="0" name="Picture 4"/>
+                    <pic:cNvPicPr>
+                      <a:picLocks noChangeAspect="1" noChangeArrowheads="1"/>
+                    </pic:cNvPicPr>
+                  </pic:nvPicPr>
+                  <pic:blipFill>
+                    <a:blip r:embed="rId10">
+                      <a:extLst>
+                        <a:ext uri="{28A0092B-C50C-407E-A947-70E740481C1C}">
+                          <a14:useLocalDpi xmlns:a14="http://schemas.microsoft.com/office/drawing/2010/main" val="0"/>
+                        </a:ext>
+                      </a:extLst>
+                    </a:blip>
+                    <a:srcRect/>
+                    <a:stretch>
+                      <a:fillRect/>
+                    </a:stretch>
+                  </pic:blipFill>
+                  <pic:spPr bwMode="auto">
+                    <a:xfrm>
+                      <a:off x="0" y="0"/>
+                      <a:ext cx="5934075" cy="2781300"/>
+                    </a:xfrm>
+                    <a:prstGeom prst="rect">
+                      <a:avLst/>
+                    </a:prstGeom>
+                    <a:noFill/>
+                    <a:ln>
+                      <a:noFill/>
+                    </a:ln>
+                  </pic:spPr>
+                </pic:pic>
+              </a:graphicData>
+            </a:graphic>
+          </wp:inline>
+        </w:drawing>
+      </w:r>
+    </w:p>
+    <w:p>
+      <w:pPr>
+        <w:pStyle w:val="ab"/>
+        <w:spacing w:after="0" w:line="240" w:lineRule="auto"/>
+        <w:ind w:left="0"/>
+        <w:jc w:val="center"/>
+        <w:rPr>
+          <w:rFonts w:ascii="Times New Roman" w:hAnsi="Times New Roman" w:cs="Times New Roman"/>
+          <w:sz w:val="28"/>
+          <w:szCs w:val="28"/>
+        </w:rPr>
+      </w:pPr>
+    </w:p>
+    <w:p>
+      <w:pPr>
+        <w:spacing w:after="0"/>
+        <w:jc w:val="center"/>
+        <w:rPr>
+          <w:rFonts w:ascii="Times New Roman" w:hAnsi="Times New Roman" w:cs="Times New Roman"/>
+          <w:sz w:val="28"/>
+          <w:szCs w:val="28"/>
+        </w:rPr>
+      </w:pPr>
+      <w:r>
+        <w:rPr>
+          <w:rFonts w:ascii="Times New Roman" w:hAnsi="Times New Roman" w:cs="Times New Roman"/>
+          <w:sz w:val="28"/>
+          <w:szCs w:val="28"/>
+        </w:rPr>
+        <w:t>Рисунок 3 – Изменение строки файла</w:t>
+      </w:r>
+    </w:p>
+    <w:p>
+      <w:pPr>
+        <w:pStyle w:val="ab"/>
+        <w:spacing w:after="0" w:line="240" w:lineRule="auto"/>
+        <w:ind w:left="0"/>
+        <w:jc w:val="center"/>
+        <w:rPr>
+          <w:rFonts w:ascii="Times New Roman" w:hAnsi="Times New Roman" w:cs="Times New Roman"/>
+          <w:sz w:val="28"/>
+          <w:szCs w:val="28"/>
+        </w:rPr>
+      </w:pPr>
+    </w:p>
+    <w:p>
+      <w:pPr>
+        <w:spacing w:after="0"/>
+        <w:ind w:firstLine="708"/>
+        <w:jc w:val="both"/>
+        <w:rPr>
+          <w:rFonts w:ascii="Times New Roman" w:hAnsi="Times New Roman" w:cs="Times New Roman"/>
+          <w:sz w:val="28"/>
+          <w:szCs w:val="28"/>
+        </w:rPr>
+      </w:pPr>
+      <w:r>
+        <w:rPr>
+          <w:rFonts w:ascii="Times New Roman" w:hAnsi="Times New Roman" w:cs="Times New Roman"/>
+          <w:sz w:val="28"/>
+          <w:szCs w:val="28"/>
+        </w:rPr>
+        <w:t>После изменения строки файла, в консоль выводится этот файл заново и, если открыть измененный файл в любом другом приложении, можно увидеть, что изменения применились к файл</w:t>
+      </w:r>
+      <w:r>
+        <w:rPr>
+          <w:rFonts w:ascii="Times New Roman" w:hAnsi="Times New Roman" w:cs="Times New Roman"/>
+          <w:sz w:val="28"/>
+          <w:szCs w:val="28"/>
+        </w:rPr>
+        <w:t>у и его содержимое изменилось. Также скрипт проверяет все вводимые пользователем данные: не позволяет открыть для изменения файл, который не существует, проверяет валидность номера строки, а также наличие необходимых для запуска скрипта параметров имени файла или регулярного выражения.</w:t>
+      </w:r>
+    </w:p>
+    <w:p>
+      <w:pPr>
+        <w:rPr>
+          <w:rFonts w:ascii="Times New Roman" w:hAnsi="Times New Roman" w:cs="Times New Roman"/>
+          <w:sz w:val="28"/>
+          <w:szCs w:val="28"/>
+        </w:rPr>
+      </w:pPr>
       <w:r>
         <w:rPr>
           <w:rFonts w:ascii="Times New Roman" w:hAnsi="Times New Roman" w:cs="Times New Roman"/>
@@ -3239,23 +3326,7 @@
           <w:sz w:val="28"/>
           <w:szCs w:val="28"/>
         </w:rPr>
-        <w:t xml:space="preserve">Лабораторная работа была </w:t>
-      </w:r>
-      <w:r>
-        <w:rPr>
-          <w:rFonts w:ascii="Times New Roman" w:hAnsi="Times New Roman" w:cs="Times New Roman"/>
-          <w:sz w:val="28"/>
-          <w:szCs w:val="28"/>
-        </w:rPr>
-        <w:t>выполнена</w:t>
-      </w:r>
-      <w:r>
-        <w:rPr>
-          <w:rFonts w:ascii="Times New Roman" w:hAnsi="Times New Roman" w:cs="Times New Roman"/>
-          <w:sz w:val="28"/>
-          <w:szCs w:val="28"/>
-        </w:rPr>
-        <w:t xml:space="preserve"> с целью изучения теоретических основ сетевого программирования, стандартных сетевых протоколов (</w:t>
+        <w:t xml:space="preserve">В ходе выполнения лабораторной работы был разработан </w:t>
       </w:r>
       <w:r>
         <w:rPr>
@@ -3264,16 +3335,9 @@
           <w:iCs/>
           <w:sz w:val="28"/>
           <w:szCs w:val="28"/>
-        </w:rPr>
-        <w:t>TCP</w:t>
-      </w:r>
-      <w:r>
-        <w:rPr>
-          <w:rFonts w:ascii="Times New Roman" w:hAnsi="Times New Roman" w:cs="Times New Roman"/>
-          <w:sz w:val="28"/>
-          <w:szCs w:val="28"/>
-        </w:rPr>
-        <w:t xml:space="preserve"> и </w:t>
+          <w:lang w:val="en-US"/>
+        </w:rPr>
+        <w:t>bash</w:t>
       </w:r>
       <w:r>
         <w:rPr>
@@ -3283,15 +3347,40 @@
           <w:sz w:val="28"/>
           <w:szCs w:val="28"/>
         </w:rPr>
-        <w:t>UDP</w:t>
-      </w:r>
-      <w:r>
-        <w:rPr>
-          <w:rFonts w:ascii="Times New Roman" w:hAnsi="Times New Roman" w:cs="Times New Roman"/>
-          <w:sz w:val="28"/>
-          <w:szCs w:val="28"/>
-        </w:rPr>
-        <w:t xml:space="preserve">), а также основных функций и структур, предоставляемых </w:t>
+        <w:t>-скрипт</w:t>
+      </w:r>
+      <w:r>
+        <w:rPr>
+          <w:rFonts w:ascii="Times New Roman" w:hAnsi="Times New Roman" w:cs="Times New Roman"/>
+          <w:sz w:val="28"/>
+          <w:szCs w:val="28"/>
+        </w:rPr>
+        <w:t xml:space="preserve">, позволяющий взаимодействовать с деревом каталогов и файловой системой в целом, в котором используются основные конструкции скриптов </w:t>
+      </w:r>
+      <w:r>
+        <w:rPr>
+          <w:rFonts w:ascii="Times New Roman" w:hAnsi="Times New Roman" w:cs="Times New Roman"/>
+          <w:sz w:val="28"/>
+          <w:szCs w:val="28"/>
+          <w:lang w:val="en-US"/>
+        </w:rPr>
+        <w:t>shell</w:t>
+      </w:r>
+      <w:r>
+        <w:rPr>
+          <w:rFonts w:ascii="Times New Roman" w:hAnsi="Times New Roman" w:cs="Times New Roman"/>
+          <w:sz w:val="28"/>
+          <w:szCs w:val="28"/>
+        </w:rPr>
+        <w:t>,</w:t>
+      </w:r>
+      <w:r>
+        <w:rPr>
+          <w:rFonts w:ascii="Times New Roman" w:hAnsi="Times New Roman" w:cs="Times New Roman"/>
+          <w:sz w:val="28"/>
+          <w:szCs w:val="28"/>
+        </w:rPr>
+        <w:t xml:space="preserve"> такие как переменные, ветвления, циклы. Также были изучены внешние программы, такие как </w:t>
       </w:r>
       <w:r>
         <w:rPr>
@@ -3300,16 +3389,17 @@
           <w:iCs/>
           <w:sz w:val="28"/>
           <w:szCs w:val="28"/>
-        </w:rPr>
-        <w:t>Windows</w:t>
-      </w:r>
-      <w:r>
-        <w:rPr>
-          <w:rFonts w:ascii="Times New Roman" w:hAnsi="Times New Roman" w:cs="Times New Roman"/>
-          <w:sz w:val="28"/>
-          <w:szCs w:val="28"/>
-        </w:rPr>
-        <w:t xml:space="preserve"> для работы с сокетами. В результате работы были разработаны клиентское и серверное приложения, обеспечивающие взаимодействие через сетевые сокеты. Лабораторная работа успешно достигла поставленных целей, предоставив практические навыки создания, настройки и использования сокетов в среде </w:t>
+          <w:lang w:val="en-US"/>
+        </w:rPr>
+        <w:t>awk</w:t>
+      </w:r>
+      <w:r>
+        <w:rPr>
+          <w:rFonts w:ascii="Times New Roman" w:hAnsi="Times New Roman" w:cs="Times New Roman"/>
+          <w:sz w:val="28"/>
+          <w:szCs w:val="28"/>
+        </w:rPr>
+        <w:t xml:space="preserve">, позволяющей работать с текстовыми данными и </w:t>
       </w:r>
       <w:r>
         <w:rPr>
@@ -3318,30 +3408,22 @@
           <w:iCs/>
           <w:sz w:val="28"/>
           <w:szCs w:val="28"/>
-        </w:rPr>
-        <w:t>Windows</w:t>
-      </w:r>
-      <w:r>
-        <w:rPr>
-          <w:rFonts w:ascii="Times New Roman" w:hAnsi="Times New Roman" w:cs="Times New Roman"/>
-          <w:sz w:val="28"/>
-          <w:szCs w:val="28"/>
-        </w:rPr>
-        <w:t>. Полученные знания служат основой для дальнейшего изучения и разработки сетевых приложений, а также обеспечивают понимание принципов работы сетевых протоколов и сокетов</w:t>
-      </w:r>
-      <w:r>
-        <w:rPr>
-          <w:rFonts w:ascii="Times New Roman" w:hAnsi="Times New Roman" w:cs="Times New Roman"/>
-          <w:sz w:val="28"/>
-          <w:szCs w:val="28"/>
-        </w:rPr>
-        <w:t>.</w:t>
+          <w:lang w:val="en-US"/>
+        </w:rPr>
+        <w:t>sed</w:t>
+      </w:r>
+      <w:r>
+        <w:rPr>
+          <w:rFonts w:ascii="Times New Roman" w:hAnsi="Times New Roman" w:cs="Times New Roman"/>
+          <w:sz w:val="28"/>
+          <w:szCs w:val="28"/>
+        </w:rPr>
+        <w:t>, позволяющей вносить изменения в файлы.</w:t>
       </w:r>
     </w:p>
     <w:p>
       <w:pPr>
         <w:spacing w:after="0"/>
-        <w:ind w:firstLine="709"/>
         <w:jc w:val="both"/>
         <w:rPr>
           <w:rFonts w:ascii="Times New Roman" w:hAnsi="Times New Roman" w:cs="Times New Roman"/>
@@ -3443,14 +3525,9 @@
           <w:sz w:val="28"/>
           <w:szCs w:val="28"/>
         </w:rPr>
-        <w:t>.</w:t>
-      </w:r>
-      <w:r>
-        <w:rPr>
-          <w:rFonts w:ascii="Times New Roman" w:hAnsi="Times New Roman" w:cs="Times New Roman"/>
-          <w:sz w:val="28"/>
-          <w:szCs w:val="28"/>
-        </w:rPr>
+        <w:t>. Руководство разработчика:</w:t>
+      </w:r>
+      <w:r>
         <w:t xml:space="preserve"> </w:t>
       </w:r>
       <w:r>
@@ -3459,17 +3536,6 @@
           <w:sz w:val="28"/>
           <w:szCs w:val="28"/>
         </w:rPr>
-        <w:t>Руководство разработчика:</w:t>
-      </w:r>
-      <w:r>
-        <w:t xml:space="preserve"> </w:t>
-      </w:r>
-      <w:r>
-        <w:rPr>
-          <w:rFonts w:ascii="Times New Roman" w:hAnsi="Times New Roman" w:cs="Times New Roman"/>
-          <w:sz w:val="28"/>
-          <w:szCs w:val="28"/>
-        </w:rPr>
         <w:t xml:space="preserve">Пер.. с англ. – СПб: </w:t>
       </w:r>
       <w:r>
@@ -3494,7 +3560,6 @@
           <w:rFonts w:ascii="Times New Roman" w:hAnsi="Times New Roman" w:cs="Times New Roman"/>
           <w:sz w:val="28"/>
           <w:szCs w:val="28"/>
-          <w:lang w:val="en-US"/>
         </w:rPr>
         <w:t>Петерберг</w:t>
       </w:r>
@@ -3512,7 +3577,6 @@
           <w:rFonts w:ascii="Times New Roman" w:hAnsi="Times New Roman" w:cs="Times New Roman"/>
           <w:sz w:val="28"/>
           <w:szCs w:val="28"/>
-          <w:lang w:val="en-US"/>
         </w:rPr>
         <w:t>, 2001. – 464 с.</w:t>
       </w:r>
@@ -3689,7 +3753,6 @@
           <w:rFonts w:ascii="Times New Roman" w:hAnsi="Times New Roman" w:cs="Times New Roman"/>
           <w:sz w:val="28"/>
           <w:szCs w:val="28"/>
-          <w:lang w:val="en-US"/>
         </w:rPr>
       </w:pPr>
       <w:r>
@@ -3705,7 +3768,6 @@
           <w:rFonts w:ascii="Times New Roman" w:hAnsi="Times New Roman" w:cs="Times New Roman"/>
           <w:sz w:val="28"/>
           <w:szCs w:val="28"/>
-          <w:lang w:val="en-US"/>
         </w:rPr>
         <w:t xml:space="preserve"> 1 –</w:t>
       </w:r>
@@ -3714,7 +3776,6 @@
           <w:rFonts w:ascii="Times New Roman" w:hAnsi="Times New Roman" w:cs="Times New Roman"/>
           <w:sz w:val="28"/>
           <w:szCs w:val="28"/>
-          <w:lang w:val="en-US"/>
         </w:rPr>
         <w:t xml:space="preserve"> </w:t>
       </w:r>
@@ -3725,8 +3786,27 @@
           <w:szCs w:val="28"/>
           <w:lang w:val="en-US"/>
         </w:rPr>
-        <w:t>lab1.sh</w:t>
-      </w:r>
+        <w:t>lab</w:t>
+      </w:r>
+      <w:r>
+        <w:rPr>
+          <w:rFonts w:ascii="Times New Roman" w:hAnsi="Times New Roman" w:cs="Times New Roman"/>
+          <w:sz w:val="28"/>
+          <w:szCs w:val="28"/>
+        </w:rPr>
+        <w:t>1.</w:t>
+      </w:r>
+      <w:proofErr w:type="spellStart"/>
+      <w:r>
+        <w:rPr>
+          <w:rFonts w:ascii="Times New Roman" w:hAnsi="Times New Roman" w:cs="Times New Roman"/>
+          <w:sz w:val="28"/>
+          <w:szCs w:val="28"/>
+          <w:lang w:val="en-US"/>
+        </w:rPr>
+        <w:t>sh</w:t>
+      </w:r>
+      <w:proofErr w:type="spellEnd"/>
     </w:p>
     <w:p>
       <w:pPr>
@@ -6258,6 +6338,368 @@
           <w:szCs w:val="19"/>
           <w:lang w:val="en-US"/>
         </w:rPr>
+        <w:t>cat_</w:t>
+      </w:r>
+      <w:proofErr w:type="gramStart"/>
+      <w:r>
+        <w:rPr>
+          <w:rFonts w:ascii="Courier New" w:hAnsi="Courier New" w:cs="Courier New"/>
+          <w:color w:val="000000" w:themeColor="text1"/>
+          <w:sz w:val="19"/>
+          <w:szCs w:val="19"/>
+          <w:lang w:val="en-US"/>
+        </w:rPr>
+        <w:t>file</w:t>
+      </w:r>
+      <w:proofErr w:type="spellEnd"/>
+      <w:r>
+        <w:rPr>
+          <w:rFonts w:ascii="Courier New" w:hAnsi="Courier New" w:cs="Courier New"/>
+          <w:color w:val="000000" w:themeColor="text1"/>
+          <w:sz w:val="19"/>
+          <w:szCs w:val="19"/>
+          <w:lang w:val="en-US"/>
+        </w:rPr>
+        <w:t>(</w:t>
+      </w:r>
+      <w:proofErr w:type="gramEnd"/>
+      <w:r>
+        <w:rPr>
+          <w:rFonts w:ascii="Courier New" w:hAnsi="Courier New" w:cs="Courier New"/>
+          <w:color w:val="000000" w:themeColor="text1"/>
+          <w:sz w:val="19"/>
+          <w:szCs w:val="19"/>
+          <w:lang w:val="en-US"/>
+        </w:rPr>
+        <w:t>) {</w:t>
+      </w:r>
+    </w:p>
+    <w:p>
+      <w:pPr>
+        <w:autoSpaceDE w:val="0"/>
+        <w:autoSpaceDN w:val="0"/>
+        <w:adjustRightInd w:val="0"/>
+        <w:spacing w:after="0" w:line="240" w:lineRule="auto"/>
+        <w:rPr>
+          <w:rFonts w:ascii="Courier New" w:hAnsi="Courier New" w:cs="Courier New"/>
+          <w:color w:val="000000" w:themeColor="text1"/>
+          <w:sz w:val="19"/>
+          <w:szCs w:val="19"/>
+          <w:lang w:val="en-US"/>
+        </w:rPr>
+      </w:pPr>
+      <w:r>
+        <w:rPr>
+          <w:rFonts w:ascii="Courier New" w:hAnsi="Courier New" w:cs="Courier New"/>
+          <w:color w:val="000000" w:themeColor="text1"/>
+          <w:sz w:val="19"/>
+          <w:szCs w:val="19"/>
+          <w:lang w:val="en-US"/>
+        </w:rPr>
+        <w:t xml:space="preserve">  local filename="$1"</w:t>
+      </w:r>
+    </w:p>
+    <w:p>
+      <w:pPr>
+        <w:autoSpaceDE w:val="0"/>
+        <w:autoSpaceDN w:val="0"/>
+        <w:adjustRightInd w:val="0"/>
+        <w:spacing w:after="0" w:line="240" w:lineRule="auto"/>
+        <w:rPr>
+          <w:rFonts w:ascii="Courier New" w:hAnsi="Courier New" w:cs="Courier New"/>
+          <w:color w:val="000000" w:themeColor="text1"/>
+          <w:sz w:val="19"/>
+          <w:szCs w:val="19"/>
+          <w:lang w:val="en-US"/>
+        </w:rPr>
+      </w:pPr>
+      <w:r>
+        <w:rPr>
+          <w:rFonts w:ascii="Courier New" w:hAnsi="Courier New" w:cs="Courier New"/>
+          <w:color w:val="000000" w:themeColor="text1"/>
+          <w:sz w:val="19"/>
+          <w:szCs w:val="19"/>
+          <w:lang w:val="en-US"/>
+        </w:rPr>
+        <w:t xml:space="preserve">  </w:t>
+      </w:r>
+    </w:p>
+    <w:p>
+      <w:pPr>
+        <w:autoSpaceDE w:val="0"/>
+        <w:autoSpaceDN w:val="0"/>
+        <w:adjustRightInd w:val="0"/>
+        <w:spacing w:after="0" w:line="240" w:lineRule="auto"/>
+        <w:rPr>
+          <w:rFonts w:ascii="Courier New" w:hAnsi="Courier New" w:cs="Courier New"/>
+          <w:color w:val="000000" w:themeColor="text1"/>
+          <w:sz w:val="19"/>
+          <w:szCs w:val="19"/>
+          <w:lang w:val="en-US"/>
+        </w:rPr>
+      </w:pPr>
+      <w:r>
+        <w:rPr>
+          <w:rFonts w:ascii="Courier New" w:hAnsi="Courier New" w:cs="Courier New"/>
+          <w:color w:val="000000" w:themeColor="text1"/>
+          <w:sz w:val="19"/>
+          <w:szCs w:val="19"/>
+          <w:lang w:val="en-US"/>
+        </w:rPr>
+        <w:t xml:space="preserve">  </w:t>
+      </w:r>
+      <w:proofErr w:type="spellStart"/>
+      <w:r>
+        <w:rPr>
+          <w:rFonts w:ascii="Courier New" w:hAnsi="Courier New" w:cs="Courier New"/>
+          <w:color w:val="000000" w:themeColor="text1"/>
+          <w:sz w:val="19"/>
+          <w:szCs w:val="19"/>
+          <w:lang w:val="en-US"/>
+        </w:rPr>
+        <w:t>lineNumber</w:t>
+      </w:r>
+      <w:proofErr w:type="spellEnd"/>
+      <w:r>
+        <w:rPr>
+          <w:rFonts w:ascii="Courier New" w:hAnsi="Courier New" w:cs="Courier New"/>
+          <w:color w:val="000000" w:themeColor="text1"/>
+          <w:sz w:val="19"/>
+          <w:szCs w:val="19"/>
+          <w:lang w:val="en-US"/>
+        </w:rPr>
+        <w:t>=1</w:t>
+      </w:r>
+    </w:p>
+    <w:p>
+      <w:pPr>
+        <w:autoSpaceDE w:val="0"/>
+        <w:autoSpaceDN w:val="0"/>
+        <w:adjustRightInd w:val="0"/>
+        <w:spacing w:after="0" w:line="240" w:lineRule="auto"/>
+        <w:rPr>
+          <w:rFonts w:ascii="Courier New" w:hAnsi="Courier New" w:cs="Courier New"/>
+          <w:color w:val="000000" w:themeColor="text1"/>
+          <w:sz w:val="19"/>
+          <w:szCs w:val="19"/>
+          <w:lang w:val="en-US"/>
+        </w:rPr>
+      </w:pPr>
+      <w:r>
+        <w:rPr>
+          <w:rFonts w:ascii="Courier New" w:hAnsi="Courier New" w:cs="Courier New"/>
+          <w:color w:val="000000" w:themeColor="text1"/>
+          <w:sz w:val="19"/>
+          <w:szCs w:val="19"/>
+          <w:lang w:val="en-US"/>
+        </w:rPr>
+        <w:t xml:space="preserve">  while IFS= read -r line; do</w:t>
+      </w:r>
+    </w:p>
+    <w:p>
+      <w:pPr>
+        <w:autoSpaceDE w:val="0"/>
+        <w:autoSpaceDN w:val="0"/>
+        <w:adjustRightInd w:val="0"/>
+        <w:spacing w:after="0" w:line="240" w:lineRule="auto"/>
+        <w:rPr>
+          <w:rFonts w:ascii="Courier New" w:hAnsi="Courier New" w:cs="Courier New"/>
+          <w:color w:val="000000" w:themeColor="text1"/>
+          <w:sz w:val="19"/>
+          <w:szCs w:val="19"/>
+          <w:lang w:val="en-US"/>
+        </w:rPr>
+      </w:pPr>
+      <w:r>
+        <w:rPr>
+          <w:rFonts w:ascii="Courier New" w:hAnsi="Courier New" w:cs="Courier New"/>
+          <w:color w:val="000000" w:themeColor="text1"/>
+          <w:sz w:val="19"/>
+          <w:szCs w:val="19"/>
+          <w:lang w:val="en-US"/>
+        </w:rPr>
+        <w:t xml:space="preserve">    </w:t>
+      </w:r>
+      <w:proofErr w:type="spellStart"/>
+      <w:r>
+        <w:rPr>
+          <w:rFonts w:ascii="Courier New" w:hAnsi="Courier New" w:cs="Courier New"/>
+          <w:color w:val="000000" w:themeColor="text1"/>
+          <w:sz w:val="19"/>
+          <w:szCs w:val="19"/>
+          <w:lang w:val="en-US"/>
+        </w:rPr>
+        <w:t>printf</w:t>
+      </w:r>
+      <w:proofErr w:type="spellEnd"/>
+      <w:r>
+        <w:rPr>
+          <w:rFonts w:ascii="Courier New" w:hAnsi="Courier New" w:cs="Courier New"/>
+          <w:color w:val="000000" w:themeColor="text1"/>
+          <w:sz w:val="19"/>
+          <w:szCs w:val="19"/>
+          <w:lang w:val="en-US"/>
+        </w:rPr>
+        <w:t xml:space="preserve"> "%-5s %s\n" "$</w:t>
+      </w:r>
+      <w:proofErr w:type="spellStart"/>
+      <w:r>
+        <w:rPr>
+          <w:rFonts w:ascii="Courier New" w:hAnsi="Courier New" w:cs="Courier New"/>
+          <w:color w:val="000000" w:themeColor="text1"/>
+          <w:sz w:val="19"/>
+          <w:szCs w:val="19"/>
+          <w:lang w:val="en-US"/>
+        </w:rPr>
+        <w:t>lineNumber</w:t>
+      </w:r>
+      <w:proofErr w:type="spellEnd"/>
+      <w:r>
+        <w:rPr>
+          <w:rFonts w:ascii="Courier New" w:hAnsi="Courier New" w:cs="Courier New"/>
+          <w:color w:val="000000" w:themeColor="text1"/>
+          <w:sz w:val="19"/>
+          <w:szCs w:val="19"/>
+          <w:lang w:val="en-US"/>
+        </w:rPr>
+        <w:t>:" "$line"</w:t>
+      </w:r>
+    </w:p>
+    <w:p>
+      <w:pPr>
+        <w:autoSpaceDE w:val="0"/>
+        <w:autoSpaceDN w:val="0"/>
+        <w:adjustRightInd w:val="0"/>
+        <w:spacing w:after="0" w:line="240" w:lineRule="auto"/>
+        <w:rPr>
+          <w:rFonts w:ascii="Courier New" w:hAnsi="Courier New" w:cs="Courier New"/>
+          <w:color w:val="000000" w:themeColor="text1"/>
+          <w:sz w:val="19"/>
+          <w:szCs w:val="19"/>
+          <w:lang w:val="en-US"/>
+        </w:rPr>
+      </w:pPr>
+      <w:r>
+        <w:rPr>
+          <w:rFonts w:ascii="Courier New" w:hAnsi="Courier New" w:cs="Courier New"/>
+          <w:color w:val="000000" w:themeColor="text1"/>
+          <w:sz w:val="19"/>
+          <w:szCs w:val="19"/>
+          <w:lang w:val="en-US"/>
+        </w:rPr>
+        <w:t xml:space="preserve">    </w:t>
+      </w:r>
+      <w:proofErr w:type="spellStart"/>
+      <w:r>
+        <w:rPr>
+          <w:rFonts w:ascii="Courier New" w:hAnsi="Courier New" w:cs="Courier New"/>
+          <w:color w:val="000000" w:themeColor="text1"/>
+          <w:sz w:val="19"/>
+          <w:szCs w:val="19"/>
+          <w:lang w:val="en-US"/>
+        </w:rPr>
+        <w:t>lineNumber</w:t>
+      </w:r>
+      <w:proofErr w:type="spellEnd"/>
+      <w:r>
+        <w:rPr>
+          <w:rFonts w:ascii="Courier New" w:hAnsi="Courier New" w:cs="Courier New"/>
+          <w:color w:val="000000" w:themeColor="text1"/>
+          <w:sz w:val="19"/>
+          <w:szCs w:val="19"/>
+          <w:lang w:val="en-US"/>
+        </w:rPr>
+        <w:t>=$((lineNumber+1))</w:t>
+      </w:r>
+    </w:p>
+    <w:p>
+      <w:pPr>
+        <w:autoSpaceDE w:val="0"/>
+        <w:autoSpaceDN w:val="0"/>
+        <w:adjustRightInd w:val="0"/>
+        <w:spacing w:after="0" w:line="240" w:lineRule="auto"/>
+        <w:rPr>
+          <w:rFonts w:ascii="Courier New" w:hAnsi="Courier New" w:cs="Courier New"/>
+          <w:color w:val="000000" w:themeColor="text1"/>
+          <w:sz w:val="19"/>
+          <w:szCs w:val="19"/>
+          <w:lang w:val="en-US"/>
+        </w:rPr>
+      </w:pPr>
+      <w:r>
+        <w:rPr>
+          <w:rFonts w:ascii="Courier New" w:hAnsi="Courier New" w:cs="Courier New"/>
+          <w:color w:val="000000" w:themeColor="text1"/>
+          <w:sz w:val="19"/>
+          <w:szCs w:val="19"/>
+          <w:lang w:val="en-US"/>
+        </w:rPr>
+        <w:t xml:space="preserve">  done &lt; "$filename"</w:t>
+      </w:r>
+    </w:p>
+    <w:p>
+      <w:pPr>
+        <w:autoSpaceDE w:val="0"/>
+        <w:autoSpaceDN w:val="0"/>
+        <w:adjustRightInd w:val="0"/>
+        <w:spacing w:after="0" w:line="240" w:lineRule="auto"/>
+        <w:rPr>
+          <w:rFonts w:ascii="Courier New" w:hAnsi="Courier New" w:cs="Courier New"/>
+          <w:color w:val="000000" w:themeColor="text1"/>
+          <w:sz w:val="19"/>
+          <w:szCs w:val="19"/>
+          <w:lang w:val="en-US"/>
+        </w:rPr>
+      </w:pPr>
+      <w:r>
+        <w:rPr>
+          <w:rFonts w:ascii="Courier New" w:hAnsi="Courier New" w:cs="Courier New"/>
+          <w:color w:val="000000" w:themeColor="text1"/>
+          <w:sz w:val="19"/>
+          <w:szCs w:val="19"/>
+          <w:lang w:val="en-US"/>
+        </w:rPr>
+        <w:t>}</w:t>
+      </w:r>
+    </w:p>
+    <w:p>
+      <w:pPr>
+        <w:autoSpaceDE w:val="0"/>
+        <w:autoSpaceDN w:val="0"/>
+        <w:adjustRightInd w:val="0"/>
+        <w:spacing w:after="0" w:line="240" w:lineRule="auto"/>
+        <w:rPr>
+          <w:rFonts w:ascii="Courier New" w:hAnsi="Courier New" w:cs="Courier New"/>
+          <w:color w:val="000000" w:themeColor="text1"/>
+          <w:sz w:val="19"/>
+          <w:szCs w:val="19"/>
+          <w:lang w:val="en-US"/>
+        </w:rPr>
+      </w:pPr>
+    </w:p>
+    <w:p>
+      <w:pPr>
+        <w:autoSpaceDE w:val="0"/>
+        <w:autoSpaceDN w:val="0"/>
+        <w:adjustRightInd w:val="0"/>
+        <w:spacing w:after="0" w:line="240" w:lineRule="auto"/>
+        <w:rPr>
+          <w:rFonts w:ascii="Courier New" w:hAnsi="Courier New" w:cs="Courier New"/>
+          <w:color w:val="000000" w:themeColor="text1"/>
+          <w:sz w:val="19"/>
+          <w:szCs w:val="19"/>
+          <w:lang w:val="en-US"/>
+        </w:rPr>
+      </w:pPr>
+      <w:proofErr w:type="spellStart"/>
+      <w:r>
+        <w:rPr>
+          <w:rFonts w:ascii="Courier New" w:hAnsi="Courier New" w:cs="Courier New"/>
+          <w:color w:val="000000" w:themeColor="text1"/>
+          <w:sz w:val="19"/>
+          <w:szCs w:val="19"/>
+          <w:lang w:val="en-US"/>
+        </w:rPr>
         <w:t>traverse_directory</w:t>
       </w:r>
       <w:proofErr w:type="spellEnd"/>
@@ -6349,47 +6791,7 @@
           <w:szCs w:val="19"/>
           <w:lang w:val="en-US"/>
         </w:rPr>
-        <w:t>echo "Enter file name, which you want to cat: "</w:t>
-      </w:r>
-    </w:p>
-    <w:p>
-      <w:pPr>
-        <w:autoSpaceDE w:val="0"/>
-        <w:autoSpaceDN w:val="0"/>
-        <w:adjustRightInd w:val="0"/>
-        <w:spacing w:after="0" w:line="240" w:lineRule="auto"/>
-        <w:rPr>
-          <w:rFonts w:ascii="Courier New" w:hAnsi="Courier New" w:cs="Courier New"/>
-          <w:color w:val="000000" w:themeColor="text1"/>
-          <w:sz w:val="19"/>
-          <w:szCs w:val="19"/>
-          <w:lang w:val="en-US"/>
-        </w:rPr>
-      </w:pPr>
-    </w:p>
-    <w:p>
-      <w:pPr>
-        <w:autoSpaceDE w:val="0"/>
-        <w:autoSpaceDN w:val="0"/>
-        <w:adjustRightInd w:val="0"/>
-        <w:spacing w:after="0" w:line="240" w:lineRule="auto"/>
-        <w:rPr>
-          <w:rFonts w:ascii="Courier New" w:hAnsi="Courier New" w:cs="Courier New"/>
-          <w:color w:val="000000" w:themeColor="text1"/>
-          <w:sz w:val="19"/>
-          <w:szCs w:val="19"/>
-          <w:lang w:val="en-US"/>
-        </w:rPr>
-      </w:pPr>
-      <w:r>
-        <w:rPr>
-          <w:rFonts w:ascii="Courier New" w:hAnsi="Courier New" w:cs="Courier New"/>
-          <w:color w:val="000000" w:themeColor="text1"/>
-          <w:sz w:val="19"/>
-          <w:szCs w:val="19"/>
-          <w:lang w:val="en-US"/>
-        </w:rPr>
-        <w:t>read filename</w:t>
+        <w:t>read -p "Enter file name, which you want to cat: " filename</w:t>
       </w:r>
     </w:p>
     <w:p>
@@ -6512,7 +6914,7 @@
           <w:szCs w:val="19"/>
           <w:lang w:val="en-US"/>
         </w:rPr>
-        <w:t>lineNumber</w:t>
+        <w:t>cat_file</w:t>
       </w:r>
       <w:proofErr w:type="spellEnd"/>
       <w:r>
@@ -6523,32 +6925,416 @@
           <w:szCs w:val="19"/>
           <w:lang w:val="en-US"/>
         </w:rPr>
-        <w:t>=1</w:t>
-      </w:r>
-    </w:p>
-    <w:p>
-      <w:pPr>
-        <w:autoSpaceDE w:val="0"/>
-        <w:autoSpaceDN w:val="0"/>
-        <w:adjustRightInd w:val="0"/>
-        <w:spacing w:after="0" w:line="240" w:lineRule="auto"/>
-        <w:rPr>
-          <w:rFonts w:ascii="Courier New" w:hAnsi="Courier New" w:cs="Courier New"/>
-          <w:color w:val="000000" w:themeColor="text1"/>
-          <w:sz w:val="19"/>
-          <w:szCs w:val="19"/>
-          <w:lang w:val="en-US"/>
-        </w:rPr>
-      </w:pPr>
-      <w:r>
-        <w:rPr>
-          <w:rFonts w:ascii="Courier New" w:hAnsi="Courier New" w:cs="Courier New"/>
-          <w:color w:val="000000" w:themeColor="text1"/>
-          <w:sz w:val="19"/>
-          <w:szCs w:val="19"/>
-          <w:lang w:val="en-US"/>
-        </w:rPr>
-        <w:t xml:space="preserve">    while IFS= read -r line; do</w:t>
+        <w:t xml:space="preserve"> "$filename"</w:t>
+      </w:r>
+    </w:p>
+    <w:p>
+      <w:pPr>
+        <w:autoSpaceDE w:val="0"/>
+        <w:autoSpaceDN w:val="0"/>
+        <w:adjustRightInd w:val="0"/>
+        <w:spacing w:after="0" w:line="240" w:lineRule="auto"/>
+        <w:rPr>
+          <w:rFonts w:ascii="Courier New" w:hAnsi="Courier New" w:cs="Courier New"/>
+          <w:color w:val="000000" w:themeColor="text1"/>
+          <w:sz w:val="19"/>
+          <w:szCs w:val="19"/>
+          <w:lang w:val="en-US"/>
+        </w:rPr>
+      </w:pPr>
+      <w:r>
+        <w:rPr>
+          <w:rFonts w:ascii="Courier New" w:hAnsi="Courier New" w:cs="Courier New"/>
+          <w:color w:val="000000" w:themeColor="text1"/>
+          <w:sz w:val="19"/>
+          <w:szCs w:val="19"/>
+          <w:lang w:val="en-US"/>
+        </w:rPr>
+        <w:t xml:space="preserve">    </w:t>
+      </w:r>
+    </w:p>
+    <w:p>
+      <w:pPr>
+        <w:autoSpaceDE w:val="0"/>
+        <w:autoSpaceDN w:val="0"/>
+        <w:adjustRightInd w:val="0"/>
+        <w:spacing w:after="0" w:line="240" w:lineRule="auto"/>
+        <w:rPr>
+          <w:rFonts w:ascii="Courier New" w:hAnsi="Courier New" w:cs="Courier New"/>
+          <w:color w:val="000000" w:themeColor="text1"/>
+          <w:sz w:val="19"/>
+          <w:szCs w:val="19"/>
+          <w:lang w:val="en-US"/>
+        </w:rPr>
+      </w:pPr>
+      <w:r>
+        <w:rPr>
+          <w:rFonts w:ascii="Courier New" w:hAnsi="Courier New" w:cs="Courier New"/>
+          <w:color w:val="000000" w:themeColor="text1"/>
+          <w:sz w:val="19"/>
+          <w:szCs w:val="19"/>
+          <w:lang w:val="en-US"/>
+        </w:rPr>
+        <w:t xml:space="preserve">    read -p "Enter the number of </w:t>
+      </w:r>
+      <w:proofErr w:type="gramStart"/>
+      <w:r>
+        <w:rPr>
+          <w:rFonts w:ascii="Courier New" w:hAnsi="Courier New" w:cs="Courier New"/>
+          <w:color w:val="000000" w:themeColor="text1"/>
+          <w:sz w:val="19"/>
+          <w:szCs w:val="19"/>
+          <w:lang w:val="en-US"/>
+        </w:rPr>
+        <w:t>string</w:t>
+      </w:r>
+      <w:proofErr w:type="gramEnd"/>
+      <w:r>
+        <w:rPr>
+          <w:rFonts w:ascii="Courier New" w:hAnsi="Courier New" w:cs="Courier New"/>
+          <w:color w:val="000000" w:themeColor="text1"/>
+          <w:sz w:val="19"/>
+          <w:szCs w:val="19"/>
+          <w:lang w:val="en-US"/>
+        </w:rPr>
+        <w:t xml:space="preserve"> to edit: " </w:t>
+      </w:r>
+      <w:proofErr w:type="spellStart"/>
+      <w:r>
+        <w:rPr>
+          <w:rFonts w:ascii="Courier New" w:hAnsi="Courier New" w:cs="Courier New"/>
+          <w:color w:val="000000" w:themeColor="text1"/>
+          <w:sz w:val="19"/>
+          <w:szCs w:val="19"/>
+          <w:lang w:val="en-US"/>
+        </w:rPr>
+        <w:t>editLineNumber</w:t>
+      </w:r>
+      <w:proofErr w:type="spellEnd"/>
+    </w:p>
+    <w:p>
+      <w:pPr>
+        <w:autoSpaceDE w:val="0"/>
+        <w:autoSpaceDN w:val="0"/>
+        <w:adjustRightInd w:val="0"/>
+        <w:spacing w:after="0" w:line="240" w:lineRule="auto"/>
+        <w:rPr>
+          <w:rFonts w:ascii="Courier New" w:hAnsi="Courier New" w:cs="Courier New"/>
+          <w:color w:val="000000" w:themeColor="text1"/>
+          <w:sz w:val="19"/>
+          <w:szCs w:val="19"/>
+          <w:lang w:val="en-US"/>
+        </w:rPr>
+      </w:pPr>
+      <w:r>
+        <w:rPr>
+          <w:rFonts w:ascii="Courier New" w:hAnsi="Courier New" w:cs="Courier New"/>
+          <w:color w:val="000000" w:themeColor="text1"/>
+          <w:sz w:val="19"/>
+          <w:szCs w:val="19"/>
+          <w:lang w:val="en-US"/>
+        </w:rPr>
+        <w:t xml:space="preserve">    read -p "Enter the new content for this string: " </w:t>
+      </w:r>
+      <w:proofErr w:type="spellStart"/>
+      <w:r>
+        <w:rPr>
+          <w:rFonts w:ascii="Courier New" w:hAnsi="Courier New" w:cs="Courier New"/>
+          <w:color w:val="000000" w:themeColor="text1"/>
+          <w:sz w:val="19"/>
+          <w:szCs w:val="19"/>
+          <w:lang w:val="en-US"/>
+        </w:rPr>
+        <w:t>newLine</w:t>
+      </w:r>
+      <w:proofErr w:type="spellEnd"/>
+    </w:p>
+    <w:p>
+      <w:pPr>
+        <w:autoSpaceDE w:val="0"/>
+        <w:autoSpaceDN w:val="0"/>
+        <w:adjustRightInd w:val="0"/>
+        <w:spacing w:after="0" w:line="240" w:lineRule="auto"/>
+        <w:rPr>
+          <w:rFonts w:ascii="Courier New" w:hAnsi="Courier New" w:cs="Courier New"/>
+          <w:color w:val="000000" w:themeColor="text1"/>
+          <w:sz w:val="19"/>
+          <w:szCs w:val="19"/>
+          <w:lang w:val="en-US"/>
+        </w:rPr>
+      </w:pPr>
+    </w:p>
+    <w:p>
+      <w:pPr>
+        <w:autoSpaceDE w:val="0"/>
+        <w:autoSpaceDN w:val="0"/>
+        <w:adjustRightInd w:val="0"/>
+        <w:spacing w:after="0" w:line="240" w:lineRule="auto"/>
+        <w:rPr>
+          <w:rFonts w:ascii="Courier New" w:hAnsi="Courier New" w:cs="Courier New"/>
+          <w:color w:val="000000" w:themeColor="text1"/>
+          <w:sz w:val="19"/>
+          <w:szCs w:val="19"/>
+          <w:lang w:val="en-US"/>
+        </w:rPr>
+      </w:pPr>
+      <w:r>
+        <w:rPr>
+          <w:rFonts w:ascii="Courier New" w:hAnsi="Courier New" w:cs="Courier New"/>
+          <w:color w:val="000000" w:themeColor="text1"/>
+          <w:sz w:val="19"/>
+          <w:szCs w:val="19"/>
+          <w:lang w:val="en-US"/>
+        </w:rPr>
+        <w:t xml:space="preserve">    if [ "$</w:t>
+      </w:r>
+      <w:proofErr w:type="spellStart"/>
+      <w:r>
+        <w:rPr>
+          <w:rFonts w:ascii="Courier New" w:hAnsi="Courier New" w:cs="Courier New"/>
+          <w:color w:val="000000" w:themeColor="text1"/>
+          <w:sz w:val="19"/>
+          <w:szCs w:val="19"/>
+          <w:lang w:val="en-US"/>
+        </w:rPr>
+        <w:t>editLineNumber</w:t>
+      </w:r>
+      <w:proofErr w:type="spellEnd"/>
+      <w:r>
+        <w:rPr>
+          <w:rFonts w:ascii="Courier New" w:hAnsi="Courier New" w:cs="Courier New"/>
+          <w:color w:val="000000" w:themeColor="text1"/>
+          <w:sz w:val="19"/>
+          <w:szCs w:val="19"/>
+          <w:lang w:val="en-US"/>
+        </w:rPr>
+        <w:t>" -</w:t>
+      </w:r>
+      <w:proofErr w:type="spellStart"/>
+      <w:r>
+        <w:rPr>
+          <w:rFonts w:ascii="Courier New" w:hAnsi="Courier New" w:cs="Courier New"/>
+          <w:color w:val="000000" w:themeColor="text1"/>
+          <w:sz w:val="19"/>
+          <w:szCs w:val="19"/>
+          <w:lang w:val="en-US"/>
+        </w:rPr>
+        <w:t>ge</w:t>
+      </w:r>
+      <w:proofErr w:type="spellEnd"/>
+      <w:r>
+        <w:rPr>
+          <w:rFonts w:ascii="Courier New" w:hAnsi="Courier New" w:cs="Courier New"/>
+          <w:color w:val="000000" w:themeColor="text1"/>
+          <w:sz w:val="19"/>
+          <w:szCs w:val="19"/>
+          <w:lang w:val="en-US"/>
+        </w:rPr>
+        <w:t xml:space="preserve"> </w:t>
+      </w:r>
+      <w:proofErr w:type="gramStart"/>
+      <w:r>
+        <w:rPr>
+          <w:rFonts w:ascii="Courier New" w:hAnsi="Courier New" w:cs="Courier New"/>
+          <w:color w:val="000000" w:themeColor="text1"/>
+          <w:sz w:val="19"/>
+          <w:szCs w:val="19"/>
+          <w:lang w:val="en-US"/>
+        </w:rPr>
+        <w:t>1 ]</w:t>
+      </w:r>
+      <w:proofErr w:type="gramEnd"/>
+      <w:r>
+        <w:rPr>
+          <w:rFonts w:ascii="Courier New" w:hAnsi="Courier New" w:cs="Courier New"/>
+          <w:color w:val="000000" w:themeColor="text1"/>
+          <w:sz w:val="19"/>
+          <w:szCs w:val="19"/>
+          <w:lang w:val="en-US"/>
+        </w:rPr>
+        <w:t xml:space="preserve"> 2&gt;/dev/null; then</w:t>
+      </w:r>
+    </w:p>
+    <w:p>
+      <w:pPr>
+        <w:autoSpaceDE w:val="0"/>
+        <w:autoSpaceDN w:val="0"/>
+        <w:adjustRightInd w:val="0"/>
+        <w:spacing w:after="0" w:line="240" w:lineRule="auto"/>
+        <w:rPr>
+          <w:rFonts w:ascii="Courier New" w:hAnsi="Courier New" w:cs="Courier New"/>
+          <w:color w:val="000000" w:themeColor="text1"/>
+          <w:sz w:val="19"/>
+          <w:szCs w:val="19"/>
+          <w:lang w:val="en-US"/>
+        </w:rPr>
+      </w:pPr>
+      <w:r>
+        <w:rPr>
+          <w:rFonts w:ascii="Courier New" w:hAnsi="Courier New" w:cs="Courier New"/>
+          <w:color w:val="000000" w:themeColor="text1"/>
+          <w:sz w:val="19"/>
+          <w:szCs w:val="19"/>
+          <w:lang w:val="en-US"/>
+        </w:rPr>
+        <w:t xml:space="preserve">        sed -</w:t>
+      </w:r>
+      <w:proofErr w:type="spellStart"/>
+      <w:r>
+        <w:rPr>
+          <w:rFonts w:ascii="Courier New" w:hAnsi="Courier New" w:cs="Courier New"/>
+          <w:color w:val="000000" w:themeColor="text1"/>
+          <w:sz w:val="19"/>
+          <w:szCs w:val="19"/>
+          <w:lang w:val="en-US"/>
+        </w:rPr>
+        <w:t>i</w:t>
+      </w:r>
+      <w:proofErr w:type="spellEnd"/>
+      <w:r>
+        <w:rPr>
+          <w:rFonts w:ascii="Courier New" w:hAnsi="Courier New" w:cs="Courier New"/>
+          <w:color w:val="000000" w:themeColor="text1"/>
+          <w:sz w:val="19"/>
+          <w:szCs w:val="19"/>
+          <w:lang w:val="en-US"/>
+        </w:rPr>
+        <w:t xml:space="preserve"> "${</w:t>
+      </w:r>
+      <w:proofErr w:type="spellStart"/>
+      <w:r>
+        <w:rPr>
+          <w:rFonts w:ascii="Courier New" w:hAnsi="Courier New" w:cs="Courier New"/>
+          <w:color w:val="000000" w:themeColor="text1"/>
+          <w:sz w:val="19"/>
+          <w:szCs w:val="19"/>
+          <w:lang w:val="en-US"/>
+        </w:rPr>
+        <w:t>editLineNumber</w:t>
+      </w:r>
+      <w:proofErr w:type="spellEnd"/>
+      <w:r>
+        <w:rPr>
+          <w:rFonts w:ascii="Courier New" w:hAnsi="Courier New" w:cs="Courier New"/>
+          <w:color w:val="000000" w:themeColor="text1"/>
+          <w:sz w:val="19"/>
+          <w:szCs w:val="19"/>
+          <w:lang w:val="en-US"/>
+        </w:rPr>
+        <w:t>}s</w:t>
+      </w:r>
+      <w:proofErr w:type="gramStart"/>
+      <w:r>
+        <w:rPr>
+          <w:rFonts w:ascii="Courier New" w:hAnsi="Courier New" w:cs="Courier New"/>
+          <w:color w:val="000000" w:themeColor="text1"/>
+          <w:sz w:val="19"/>
+          <w:szCs w:val="19"/>
+          <w:lang w:val="en-US"/>
+        </w:rPr>
+        <w:t>/.*</w:t>
+      </w:r>
+      <w:proofErr w:type="gramEnd"/>
+      <w:r>
+        <w:rPr>
+          <w:rFonts w:ascii="Courier New" w:hAnsi="Courier New" w:cs="Courier New"/>
+          <w:color w:val="000000" w:themeColor="text1"/>
+          <w:sz w:val="19"/>
+          <w:szCs w:val="19"/>
+          <w:lang w:val="en-US"/>
+        </w:rPr>
+        <w:t>/${</w:t>
+      </w:r>
+      <w:proofErr w:type="spellStart"/>
+      <w:r>
+        <w:rPr>
+          <w:rFonts w:ascii="Courier New" w:hAnsi="Courier New" w:cs="Courier New"/>
+          <w:color w:val="000000" w:themeColor="text1"/>
+          <w:sz w:val="19"/>
+          <w:szCs w:val="19"/>
+          <w:lang w:val="en-US"/>
+        </w:rPr>
+        <w:t>newLine</w:t>
+      </w:r>
+      <w:proofErr w:type="spellEnd"/>
+      <w:r>
+        <w:rPr>
+          <w:rFonts w:ascii="Courier New" w:hAnsi="Courier New" w:cs="Courier New"/>
+          <w:color w:val="000000" w:themeColor="text1"/>
+          <w:sz w:val="19"/>
+          <w:szCs w:val="19"/>
+          <w:lang w:val="en-US"/>
+        </w:rPr>
+        <w:t>}/" "$filename"</w:t>
+      </w:r>
+    </w:p>
+    <w:p>
+      <w:pPr>
+        <w:autoSpaceDE w:val="0"/>
+        <w:autoSpaceDN w:val="0"/>
+        <w:adjustRightInd w:val="0"/>
+        <w:spacing w:after="0" w:line="240" w:lineRule="auto"/>
+        <w:rPr>
+          <w:rFonts w:ascii="Courier New" w:hAnsi="Courier New" w:cs="Courier New"/>
+          <w:color w:val="000000" w:themeColor="text1"/>
+          <w:sz w:val="19"/>
+          <w:szCs w:val="19"/>
+          <w:lang w:val="en-US"/>
+        </w:rPr>
+      </w:pPr>
+      <w:r>
+        <w:rPr>
+          <w:rFonts w:ascii="Courier New" w:hAnsi="Courier New" w:cs="Courier New"/>
+          <w:color w:val="000000" w:themeColor="text1"/>
+          <w:sz w:val="19"/>
+          <w:szCs w:val="19"/>
+          <w:lang w:val="en-US"/>
+        </w:rPr>
+        <w:t xml:space="preserve">        echo -e "\</w:t>
+      </w:r>
+      <w:proofErr w:type="spellStart"/>
+      <w:r>
+        <w:rPr>
+          <w:rFonts w:ascii="Courier New" w:hAnsi="Courier New" w:cs="Courier New"/>
+          <w:color w:val="000000" w:themeColor="text1"/>
+          <w:sz w:val="19"/>
+          <w:szCs w:val="19"/>
+          <w:lang w:val="en-US"/>
+        </w:rPr>
+        <w:t>nString</w:t>
+      </w:r>
+      <w:proofErr w:type="spellEnd"/>
+      <w:r>
+        <w:rPr>
+          <w:rFonts w:ascii="Courier New" w:hAnsi="Courier New" w:cs="Courier New"/>
+          <w:color w:val="000000" w:themeColor="text1"/>
+          <w:sz w:val="19"/>
+          <w:szCs w:val="19"/>
+          <w:lang w:val="en-US"/>
+        </w:rPr>
+        <w:t xml:space="preserve"> successfully </w:t>
+      </w:r>
+      <w:proofErr w:type="spellStart"/>
+      <w:r>
+        <w:rPr>
+          <w:rFonts w:ascii="Courier New" w:hAnsi="Courier New" w:cs="Courier New"/>
+          <w:color w:val="000000" w:themeColor="text1"/>
+          <w:sz w:val="19"/>
+          <w:szCs w:val="19"/>
+          <w:lang w:val="en-US"/>
+        </w:rPr>
+        <w:t>editted</w:t>
+      </w:r>
+      <w:proofErr w:type="spellEnd"/>
+      <w:r>
+        <w:rPr>
+          <w:rFonts w:ascii="Courier New" w:hAnsi="Courier New" w:cs="Courier New"/>
+          <w:color w:val="000000" w:themeColor="text1"/>
+          <w:sz w:val="19"/>
+          <w:szCs w:val="19"/>
+          <w:lang w:val="en-US"/>
+        </w:rPr>
+        <w:t>.\n"</w:t>
       </w:r>
     </w:p>
     <w:p>
@@ -6584,7 +7370,7 @@
           <w:szCs w:val="19"/>
           <w:lang w:val="en-US"/>
         </w:rPr>
-        <w:t>printf</w:t>
+        <w:t>cat_file</w:t>
       </w:r>
       <w:proofErr w:type="spellEnd"/>
       <w:r>
@@ -6595,101 +7381,82 @@
           <w:szCs w:val="19"/>
           <w:lang w:val="en-US"/>
         </w:rPr>
-        <w:t xml:space="preserve"> "%-5s %s\n" "$</w:t>
-      </w:r>
-      <w:proofErr w:type="spellStart"/>
-      <w:r>
-        <w:rPr>
-          <w:rFonts w:ascii="Courier New" w:hAnsi="Courier New" w:cs="Courier New"/>
-          <w:color w:val="000000" w:themeColor="text1"/>
-          <w:sz w:val="19"/>
-          <w:szCs w:val="19"/>
-          <w:lang w:val="en-US"/>
-        </w:rPr>
-        <w:t>lineNumber</w:t>
-      </w:r>
-      <w:proofErr w:type="spellEnd"/>
-      <w:r>
-        <w:rPr>
-          <w:rFonts w:ascii="Courier New" w:hAnsi="Courier New" w:cs="Courier New"/>
-          <w:color w:val="000000" w:themeColor="text1"/>
-          <w:sz w:val="19"/>
-          <w:szCs w:val="19"/>
-          <w:lang w:val="en-US"/>
-        </w:rPr>
-        <w:t>:" "$line"</w:t>
-      </w:r>
-    </w:p>
-    <w:p>
-      <w:pPr>
-        <w:autoSpaceDE w:val="0"/>
-        <w:autoSpaceDN w:val="0"/>
-        <w:adjustRightInd w:val="0"/>
-        <w:spacing w:after="0" w:line="240" w:lineRule="auto"/>
-        <w:rPr>
-          <w:rFonts w:ascii="Courier New" w:hAnsi="Courier New" w:cs="Courier New"/>
-          <w:color w:val="000000" w:themeColor="text1"/>
-          <w:sz w:val="19"/>
-          <w:szCs w:val="19"/>
-          <w:lang w:val="en-US"/>
-        </w:rPr>
-      </w:pPr>
-      <w:r>
-        <w:rPr>
-          <w:rFonts w:ascii="Courier New" w:hAnsi="Courier New" w:cs="Courier New"/>
-          <w:color w:val="000000" w:themeColor="text1"/>
-          <w:sz w:val="19"/>
-          <w:szCs w:val="19"/>
-          <w:lang w:val="en-US"/>
-        </w:rPr>
-        <w:t xml:space="preserve">        </w:t>
-      </w:r>
-      <w:proofErr w:type="spellStart"/>
-      <w:r>
-        <w:rPr>
-          <w:rFonts w:ascii="Courier New" w:hAnsi="Courier New" w:cs="Courier New"/>
-          <w:color w:val="000000" w:themeColor="text1"/>
-          <w:sz w:val="19"/>
-          <w:szCs w:val="19"/>
-          <w:lang w:val="en-US"/>
-        </w:rPr>
-        <w:t>lineNumber</w:t>
-      </w:r>
-      <w:proofErr w:type="spellEnd"/>
-      <w:r>
-        <w:rPr>
-          <w:rFonts w:ascii="Courier New" w:hAnsi="Courier New" w:cs="Courier New"/>
-          <w:color w:val="000000" w:themeColor="text1"/>
-          <w:sz w:val="19"/>
-          <w:szCs w:val="19"/>
-          <w:lang w:val="en-US"/>
-        </w:rPr>
-        <w:t>=$((lineNumber+1))</w:t>
-      </w:r>
-    </w:p>
-    <w:p>
-      <w:pPr>
-        <w:autoSpaceDE w:val="0"/>
-        <w:autoSpaceDN w:val="0"/>
-        <w:adjustRightInd w:val="0"/>
-        <w:spacing w:after="0" w:line="240" w:lineRule="auto"/>
-        <w:rPr>
-          <w:rFonts w:ascii="Courier New" w:hAnsi="Courier New" w:cs="Courier New"/>
-          <w:color w:val="000000" w:themeColor="text1"/>
-          <w:sz w:val="19"/>
-          <w:szCs w:val="19"/>
-          <w:lang w:val="en-US"/>
-        </w:rPr>
-      </w:pPr>
-      <w:r>
-        <w:rPr>
-          <w:rFonts w:ascii="Courier New" w:hAnsi="Courier New" w:cs="Courier New"/>
-          <w:color w:val="000000" w:themeColor="text1"/>
-          <w:sz w:val="19"/>
-          <w:szCs w:val="19"/>
-          <w:lang w:val="en-US"/>
-        </w:rPr>
-        <w:t xml:space="preserve">    done &lt; "$filename"</w:t>
+        <w:t xml:space="preserve"> "$filename"</w:t>
+      </w:r>
+    </w:p>
+    <w:p>
+      <w:pPr>
+        <w:autoSpaceDE w:val="0"/>
+        <w:autoSpaceDN w:val="0"/>
+        <w:adjustRightInd w:val="0"/>
+        <w:spacing w:after="0" w:line="240" w:lineRule="auto"/>
+        <w:rPr>
+          <w:rFonts w:ascii="Courier New" w:hAnsi="Courier New" w:cs="Courier New"/>
+          <w:color w:val="000000" w:themeColor="text1"/>
+          <w:sz w:val="19"/>
+          <w:szCs w:val="19"/>
+          <w:lang w:val="en-US"/>
+        </w:rPr>
+      </w:pPr>
+      <w:r>
+        <w:rPr>
+          <w:rFonts w:ascii="Courier New" w:hAnsi="Courier New" w:cs="Courier New"/>
+          <w:color w:val="000000" w:themeColor="text1"/>
+          <w:sz w:val="19"/>
+          <w:szCs w:val="19"/>
+          <w:lang w:val="en-US"/>
+        </w:rPr>
+        <w:t xml:space="preserve">    else</w:t>
+      </w:r>
+    </w:p>
+    <w:p>
+      <w:pPr>
+        <w:autoSpaceDE w:val="0"/>
+        <w:autoSpaceDN w:val="0"/>
+        <w:adjustRightInd w:val="0"/>
+        <w:spacing w:after="0" w:line="240" w:lineRule="auto"/>
+        <w:rPr>
+          <w:rFonts w:ascii="Courier New" w:hAnsi="Courier New" w:cs="Courier New"/>
+          <w:color w:val="000000" w:themeColor="text1"/>
+          <w:sz w:val="19"/>
+          <w:szCs w:val="19"/>
+          <w:lang w:val="en-US"/>
+        </w:rPr>
+      </w:pPr>
+      <w:r>
+        <w:rPr>
+          <w:rFonts w:ascii="Courier New" w:hAnsi="Courier New" w:cs="Courier New"/>
+          <w:color w:val="000000" w:themeColor="text1"/>
+          <w:sz w:val="19"/>
+          <w:szCs w:val="19"/>
+          <w:lang w:val="en-US"/>
+        </w:rPr>
+        <w:t xml:space="preserve">        echo "Incorrect string number."</w:t>
+      </w:r>
+    </w:p>
+    <w:p>
+      <w:pPr>
+        <w:autoSpaceDE w:val="0"/>
+        <w:autoSpaceDN w:val="0"/>
+        <w:adjustRightInd w:val="0"/>
+        <w:spacing w:after="0" w:line="240" w:lineRule="auto"/>
+        <w:rPr>
+          <w:rFonts w:ascii="Courier New" w:hAnsi="Courier New" w:cs="Courier New"/>
+          <w:color w:val="000000" w:themeColor="text1"/>
+          <w:sz w:val="19"/>
+          <w:szCs w:val="19"/>
+          <w:lang w:val="en-US"/>
+        </w:rPr>
+      </w:pPr>
+      <w:r>
+        <w:rPr>
+          <w:rFonts w:ascii="Courier New" w:hAnsi="Courier New" w:cs="Courier New"/>
+          <w:color w:val="000000" w:themeColor="text1"/>
+          <w:sz w:val="19"/>
+          <w:szCs w:val="19"/>
+          <w:lang w:val="en-US"/>
+        </w:rPr>
+        <w:t xml:space="preserve">    fi</w:t>
       </w:r>
     </w:p>
     <w:p>
@@ -6808,7 +7575,7 @@
       </w:r>
     </w:p>
     <w:sectPr>
-      <w:footerReference w:type="default" r:id="rId10"/>
+      <w:footerReference w:type="default" r:id="rId11"/>
       <w:pgSz w:w="11906" w:h="16838"/>
       <w:pgMar w:top="1134" w:right="851" w:bottom="1531" w:left="1701" w:header="709" w:footer="709" w:gutter="0"/>
       <w:cols w:space="708"/>
@@ -6972,7 +7739,7 @@
         <v:path o:extrusionok="f" gradientshapeok="t" o:connecttype="rect"/>
         <o:lock v:ext="edit" aspectratio="t"/>
       </v:shapetype>
-      <v:shape id="_x0000_i1058" type="#_x0000_t75" style="width:11.25pt;height:11.25pt" o:bullet="t">
+      <v:shape id="_x0000_i1083" type="#_x0000_t75" style="width:11.25pt;height:11.25pt" o:bullet="t">
         <v:imagedata r:id="rId1" o:title="msoA0AB"/>
       </v:shape>
     </w:pict>

</xml_diff>